<commit_message>
Better terms and pdf.
</commit_message>
<xml_diff>
--- a/src/Resume_CV/ujjwalpandey_CV_SDE-II.docx
+++ b/src/Resume_CV/ujjwalpandey_CV_SDE-II.docx
@@ -19,11 +19,12 @@
       </w:pPr>
       <w:r>
         <w:rPr>
-          <w:rFonts w:hint="default" w:ascii="Arial" w:hAnsi="Arial" w:cs="Arial"/>
+          <w:rFonts w:hint="default" w:cs="Arial"/>
           <w:sz w:val="36"/>
           <w:szCs w:val="36"/>
-        </w:rPr>
-        <w:t>Ujjwal Pandey</w:t>
+          <w:lang w:val="en-US"/>
+        </w:rPr>
+        <w:t>UJJWAL PANDEY</w:t>
       </w:r>
       <w:r>
         <w:rPr>
@@ -80,8 +81,7 @@
           <w:numId w:val="0"/>
         </w:numPr>
         <w:bidi w:val="0"/>
-        <w:ind w:left="360" w:leftChars="0"/>
-        <w:jc w:val="right"/>
+        <w:jc w:val="left"/>
         <w:rPr>
           <w:rFonts w:hint="default" w:cs="Arial"/>
           <w:b w:val="0"/>
@@ -104,7 +104,22 @@
           <w:szCs w:val="15"/>
           <w:lang w:val="en-US"/>
         </w:rPr>
-        <w:t xml:space="preserve">Saket, South Delhi - 110080 | </w:t>
+        <w:t xml:space="preserve">Devoli - </w:t>
+      </w:r>
+      <w:bookmarkStart w:id="0" w:name="_GoBack"/>
+      <w:bookmarkEnd w:id="0"/>
+      <w:r>
+        <w:rPr>
+          <w:rFonts w:hint="default" w:cs="Arial"/>
+          <w:b w:val="0"/>
+          <w:bCs w:val="0"/>
+          <w:i w:val="0"/>
+          <w:iCs w:val="0"/>
+          <w:sz w:val="15"/>
+          <w:szCs w:val="15"/>
+          <w:lang w:val="en-US"/>
+        </w:rPr>
+        <w:t xml:space="preserve">near saket, New Delhi - 110062 | </w:t>
       </w:r>
       <w:r>
         <w:rPr>
@@ -146,6 +161,7 @@
       <w:r>
         <w:rPr>
           <w:rFonts w:hint="default" w:ascii="Arial" w:hAnsi="Arial" w:cs="Arial"/>
+          <w:color w:val="0000FF"/>
           <w:sz w:val="15"/>
           <w:szCs w:val="15"/>
         </w:rPr>
@@ -154,6 +170,7 @@
       <w:r>
         <w:rPr>
           <w:rFonts w:hint="default" w:ascii="Arial" w:hAnsi="Arial" w:cs="Arial"/>
+          <w:color w:val="0000FF"/>
           <w:sz w:val="15"/>
           <w:szCs w:val="15"/>
         </w:rPr>
@@ -162,6 +179,7 @@
       <w:r>
         <w:rPr>
           <w:rFonts w:hint="default" w:ascii="Arial" w:hAnsi="Arial" w:cs="Arial"/>
+          <w:color w:val="0000FF"/>
           <w:sz w:val="15"/>
           <w:szCs w:val="15"/>
         </w:rPr>
@@ -169,8 +187,9 @@
       </w:r>
       <w:r>
         <w:rPr>
-          <w:rStyle w:val="9"/>
-          <w:rFonts w:hint="default" w:ascii="Arial" w:hAnsi="Arial" w:cs="Arial"/>
+          <w:rStyle w:val="6"/>
+          <w:rFonts w:hint="default" w:ascii="Arial" w:hAnsi="Arial" w:cs="Arial"/>
+          <w:color w:val="0000FF"/>
           <w:sz w:val="15"/>
           <w:szCs w:val="15"/>
         </w:rPr>
@@ -179,6 +198,7 @@
       <w:r>
         <w:rPr>
           <w:rFonts w:hint="default" w:ascii="Arial" w:hAnsi="Arial" w:cs="Arial"/>
+          <w:color w:val="0000FF"/>
           <w:sz w:val="15"/>
           <w:szCs w:val="15"/>
         </w:rPr>
@@ -187,71 +207,119 @@
       <w:r>
         <w:rPr>
           <w:rFonts w:hint="default" w:ascii="Arial" w:hAnsi="Arial" w:cs="Arial"/>
+          <w:color w:val="0000FF"/>
           <w:sz w:val="15"/>
           <w:szCs w:val="15"/>
           <w:lang w:val="en-US"/>
         </w:rPr>
-        <w:t xml:space="preserve"> | </w:t>
-      </w:r>
-      <w:r>
-        <w:rPr>
-          <w:rFonts w:hint="default" w:ascii="Arial" w:hAnsi="Arial" w:cs="Arial"/>
+        <w:t xml:space="preserve"> </w:t>
+      </w:r>
+      <w:r>
+        <w:rPr>
+          <w:rFonts w:hint="default" w:ascii="Arial" w:hAnsi="Arial" w:cs="Arial"/>
+          <w:color w:val="000000" w:themeColor="text1"/>
           <w:sz w:val="15"/>
           <w:szCs w:val="15"/>
           <w:lang w:val="en-US"/>
-        </w:rPr>
-        <w:fldChar w:fldCharType="begin"/>
-      </w:r>
-      <w:r>
-        <w:rPr>
-          <w:rFonts w:hint="default" w:ascii="Arial" w:hAnsi="Arial" w:cs="Arial"/>
+          <w14:textFill>
+            <w14:solidFill>
+              <w14:schemeClr w14:val="tx1"/>
+            </w14:solidFill>
+          </w14:textFill>
+        </w:rPr>
+        <w:t>|</w:t>
+      </w:r>
+      <w:r>
+        <w:rPr>
+          <w:rFonts w:hint="default" w:ascii="Arial" w:hAnsi="Arial" w:cs="Arial"/>
+          <w:color w:val="0000FF"/>
           <w:sz w:val="15"/>
           <w:szCs w:val="15"/>
           <w:lang w:val="en-US"/>
         </w:rPr>
-        <w:instrText xml:space="preserve"> HYPERLINK "https://github.com/ujjwalpandeyjava?tab=repositories" </w:instrText>
-      </w:r>
-      <w:r>
-        <w:rPr>
-          <w:rFonts w:hint="default" w:ascii="Arial" w:hAnsi="Arial" w:cs="Arial"/>
+        <w:t xml:space="preserve"> </w:t>
+      </w:r>
+      <w:r>
+        <w:rPr>
+          <w:rFonts w:hint="default" w:ascii="Arial" w:hAnsi="Arial" w:cs="Arial"/>
+          <w:color w:val="0000FF"/>
           <w:sz w:val="15"/>
           <w:szCs w:val="15"/>
           <w:lang w:val="en-US"/>
         </w:rPr>
-        <w:fldChar w:fldCharType="separate"/>
-      </w:r>
-      <w:r>
-        <w:rPr>
-          <w:rStyle w:val="9"/>
-          <w:rFonts w:hint="default" w:ascii="Arial" w:hAnsi="Arial" w:cs="Arial"/>
+        <w:fldChar w:fldCharType="begin"/>
+      </w:r>
+      <w:r>
+        <w:rPr>
+          <w:rFonts w:hint="default" w:ascii="Arial" w:hAnsi="Arial" w:cs="Arial"/>
+          <w:color w:val="0000FF"/>
           <w:sz w:val="15"/>
           <w:szCs w:val="15"/>
           <w:lang w:val="en-US"/>
         </w:rPr>
-        <w:t>Projects</w:t>
-      </w:r>
-      <w:r>
-        <w:rPr>
-          <w:rFonts w:hint="default" w:ascii="Arial" w:hAnsi="Arial" w:cs="Arial"/>
+        <w:instrText xml:space="preserve"> HYPERLINK "https://github.com/ujjwalpandeyjava?tab=repositories" </w:instrText>
+      </w:r>
+      <w:r>
+        <w:rPr>
+          <w:rFonts w:hint="default" w:ascii="Arial" w:hAnsi="Arial" w:cs="Arial"/>
+          <w:color w:val="0000FF"/>
           <w:sz w:val="15"/>
           <w:szCs w:val="15"/>
           <w:lang w:val="en-US"/>
         </w:rPr>
-        <w:fldChar w:fldCharType="end"/>
-      </w:r>
-      <w:r>
-        <w:rPr>
-          <w:rFonts w:hint="default" w:ascii="Arial" w:hAnsi="Arial" w:cs="Arial"/>
+        <w:fldChar w:fldCharType="separate"/>
+      </w:r>
+      <w:r>
+        <w:rPr>
+          <w:rStyle w:val="6"/>
+          <w:rFonts w:hint="default" w:ascii="Arial" w:hAnsi="Arial" w:cs="Arial"/>
+          <w:color w:val="0000FF"/>
           <w:sz w:val="15"/>
           <w:szCs w:val="15"/>
           <w:lang w:val="en-US"/>
         </w:rPr>
-        <w:t xml:space="preserve"> |</w:t>
+        <w:t>Projects</w:t>
+      </w:r>
+      <w:r>
+        <w:rPr>
+          <w:rFonts w:hint="default" w:ascii="Arial" w:hAnsi="Arial" w:cs="Arial"/>
+          <w:color w:val="0000FF"/>
+          <w:sz w:val="15"/>
+          <w:szCs w:val="15"/>
+          <w:lang w:val="en-US"/>
+        </w:rPr>
+        <w:fldChar w:fldCharType="end"/>
+      </w:r>
+      <w:r>
+        <w:rPr>
+          <w:rFonts w:hint="default" w:ascii="Arial" w:hAnsi="Arial" w:cs="Arial"/>
+          <w:color w:val="0000FF"/>
+          <w:sz w:val="15"/>
+          <w:szCs w:val="15"/>
+          <w:lang w:val="en-US"/>
+        </w:rPr>
+        <w:t xml:space="preserve"> </w:t>
+      </w:r>
+      <w:r>
+        <w:rPr>
+          <w:rFonts w:hint="default" w:ascii="Arial" w:hAnsi="Arial" w:cs="Arial"/>
+          <w:color w:val="000000" w:themeColor="text1"/>
+          <w:sz w:val="15"/>
+          <w:szCs w:val="15"/>
+          <w:lang w:val="en-US"/>
+          <w14:textFill>
+            <w14:solidFill>
+              <w14:schemeClr w14:val="tx1"/>
+            </w14:solidFill>
+          </w14:textFill>
+        </w:rPr>
+        <w:t>|</w:t>
       </w:r>
       <w:r>
         <w:rPr>
           <w:rStyle w:val="9"/>
           <w:rFonts w:hint="default" w:ascii="Arial" w:hAnsi="Arial" w:eastAsia="SimSun" w:cs="Arial"/>
+          <w:color w:val="0000FF"/>
           <w:sz w:val="15"/>
           <w:szCs w:val="15"/>
           <w:lang w:val="en-US"/>
@@ -262,6 +330,7 @@
         <w:rPr>
           <w:rStyle w:val="9"/>
           <w:rFonts w:hint="default" w:ascii="Arial" w:hAnsi="Arial" w:eastAsia="SimSun" w:cs="Arial"/>
+          <w:color w:val="0000FF"/>
           <w:sz w:val="15"/>
           <w:szCs w:val="15"/>
           <w:lang w:val="en-US"/>
@@ -272,6 +341,7 @@
         <w:rPr>
           <w:rStyle w:val="9"/>
           <w:rFonts w:hint="default" w:ascii="Arial" w:hAnsi="Arial" w:eastAsia="SimSun" w:cs="Arial"/>
+          <w:color w:val="0000FF"/>
           <w:sz w:val="15"/>
           <w:szCs w:val="15"/>
           <w:lang w:val="en-US"/>
@@ -282,6 +352,7 @@
         <w:rPr>
           <w:rStyle w:val="9"/>
           <w:rFonts w:hint="default" w:ascii="Arial" w:hAnsi="Arial" w:eastAsia="SimSun" w:cs="Arial"/>
+          <w:color w:val="0000FF"/>
           <w:sz w:val="15"/>
           <w:szCs w:val="15"/>
           <w:lang w:val="en-US"/>
@@ -290,107 +361,121 @@
       </w:r>
       <w:r>
         <w:rPr>
+          <w:rStyle w:val="6"/>
+          <w:rFonts w:hint="default" w:ascii="Arial" w:hAnsi="Arial" w:eastAsia="SimSun" w:cs="Arial"/>
+          <w:color w:val="0000FF"/>
+          <w:sz w:val="15"/>
+          <w:szCs w:val="15"/>
+          <w:lang w:val="en-US"/>
+        </w:rPr>
+        <w:t>Linkedin</w:t>
+      </w:r>
+      <w:r>
+        <w:rPr>
           <w:rStyle w:val="9"/>
           <w:rFonts w:hint="default" w:ascii="Arial" w:hAnsi="Arial" w:eastAsia="SimSun" w:cs="Arial"/>
+          <w:color w:val="0000FF"/>
           <w:sz w:val="15"/>
           <w:szCs w:val="15"/>
           <w:lang w:val="en-US"/>
         </w:rPr>
-        <w:t>Linkedin</w:t>
-      </w:r>
-      <w:r>
-        <w:rPr>
-          <w:rStyle w:val="9"/>
-          <w:rFonts w:hint="default" w:ascii="Arial" w:hAnsi="Arial" w:eastAsia="SimSun" w:cs="Arial"/>
+        <w:fldChar w:fldCharType="end"/>
+      </w:r>
+      <w:r>
+        <w:rPr>
+          <w:rFonts w:hint="default" w:ascii="Arial" w:hAnsi="Arial" w:cs="Arial"/>
+          <w:color w:val="0000FF"/>
           <w:sz w:val="15"/>
           <w:szCs w:val="15"/>
           <w:lang w:val="en-US"/>
         </w:rPr>
-        <w:fldChar w:fldCharType="end"/>
-      </w:r>
-      <w:r>
-        <w:rPr>
-          <w:rFonts w:hint="default" w:ascii="Arial" w:hAnsi="Arial" w:cs="Arial"/>
+        <w:t xml:space="preserve"> </w:t>
+      </w:r>
+      <w:r>
+        <w:rPr>
+          <w:rFonts w:hint="default" w:ascii="Arial" w:hAnsi="Arial" w:cs="Arial"/>
+          <w:color w:val="000000" w:themeColor="text1"/>
           <w:sz w:val="15"/>
           <w:szCs w:val="15"/>
           <w:lang w:val="en-US"/>
-        </w:rPr>
-        <w:t xml:space="preserve"> | </w:t>
-      </w:r>
-      <w:r>
-        <w:rPr>
-          <w:rFonts w:hint="default" w:ascii="Arial" w:hAnsi="Arial" w:cs="Arial"/>
+          <w14:textFill>
+            <w14:solidFill>
+              <w14:schemeClr w14:val="tx1"/>
+            </w14:solidFill>
+          </w14:textFill>
+        </w:rPr>
+        <w:t>|</w:t>
+      </w:r>
+      <w:r>
+        <w:rPr>
+          <w:rFonts w:hint="default" w:ascii="Arial" w:hAnsi="Arial" w:cs="Arial"/>
+          <w:color w:val="0000FF"/>
           <w:sz w:val="15"/>
           <w:szCs w:val="15"/>
           <w:lang w:val="en-US"/>
         </w:rPr>
-        <w:fldChar w:fldCharType="begin"/>
-      </w:r>
-      <w:r>
-        <w:rPr>
-          <w:rFonts w:hint="default" w:ascii="Arial" w:hAnsi="Arial" w:cs="Arial"/>
+        <w:t xml:space="preserve"> </w:t>
+      </w:r>
+      <w:r>
+        <w:rPr>
+          <w:rFonts w:hint="default" w:ascii="Arial" w:hAnsi="Arial" w:cs="Arial"/>
+          <w:color w:val="0000FF"/>
           <w:sz w:val="15"/>
           <w:szCs w:val="15"/>
           <w:lang w:val="en-US"/>
         </w:rPr>
-        <w:instrText xml:space="preserve"> HYPERLINK "https://github.com/ujjwalpandeyjava" </w:instrText>
-      </w:r>
-      <w:r>
-        <w:rPr>
-          <w:rFonts w:hint="default" w:ascii="Arial" w:hAnsi="Arial" w:cs="Arial"/>
+        <w:fldChar w:fldCharType="begin"/>
+      </w:r>
+      <w:r>
+        <w:rPr>
+          <w:rFonts w:hint="default" w:ascii="Arial" w:hAnsi="Arial" w:cs="Arial"/>
+          <w:color w:val="0000FF"/>
           <w:sz w:val="15"/>
           <w:szCs w:val="15"/>
           <w:lang w:val="en-US"/>
         </w:rPr>
-        <w:fldChar w:fldCharType="separate"/>
-      </w:r>
-      <w:r>
-        <w:rPr>
-          <w:rStyle w:val="9"/>
-          <w:rFonts w:hint="default" w:ascii="Arial" w:hAnsi="Arial" w:cs="Arial"/>
+        <w:instrText xml:space="preserve"> HYPERLINK "https://github.com/ujjwalpandeyjava" </w:instrText>
+      </w:r>
+      <w:r>
+        <w:rPr>
+          <w:rFonts w:hint="default" w:ascii="Arial" w:hAnsi="Arial" w:cs="Arial"/>
+          <w:color w:val="0000FF"/>
           <w:sz w:val="15"/>
           <w:szCs w:val="15"/>
           <w:lang w:val="en-US"/>
         </w:rPr>
-        <w:t>Github.com</w:t>
-      </w:r>
-      <w:r>
-        <w:rPr>
-          <w:rFonts w:hint="default" w:ascii="Arial" w:hAnsi="Arial" w:cs="Arial"/>
+        <w:fldChar w:fldCharType="separate"/>
+      </w:r>
+      <w:r>
+        <w:rPr>
+          <w:rStyle w:val="6"/>
+          <w:rFonts w:hint="default" w:ascii="Arial" w:hAnsi="Arial" w:cs="Arial"/>
+          <w:color w:val="0000FF"/>
           <w:sz w:val="15"/>
           <w:szCs w:val="15"/>
           <w:lang w:val="en-US"/>
         </w:rPr>
-        <w:fldChar w:fldCharType="end"/>
-      </w:r>
-      <w:r>
-        <w:rPr>
-          <w:rFonts w:hint="default" w:ascii="Arial" w:hAnsi="Arial" w:cs="Arial"/>
+        <w:t>Github.com</w:t>
+      </w:r>
+      <w:r>
+        <w:rPr>
+          <w:rFonts w:hint="default" w:ascii="Arial" w:hAnsi="Arial" w:cs="Arial"/>
+          <w:color w:val="0000FF"/>
           <w:sz w:val="15"/>
           <w:szCs w:val="15"/>
           <w:lang w:val="en-US"/>
         </w:rPr>
-        <w:br w:type="textWrapping"/>
-      </w:r>
-    </w:p>
-    <w:p>
-      <w:pPr>
-        <w:bidi w:val="0"/>
-        <w:spacing w:line="360" w:lineRule="auto"/>
-        <w:jc w:val="right"/>
-        <w:rPr>
-          <w:rFonts w:hint="default" w:cs="Arial"/>
-          <w:b w:val="0"/>
-          <w:bCs w:val="0"/>
-          <w:i w:val="0"/>
-          <w:iCs w:val="0"/>
+        <w:fldChar w:fldCharType="end"/>
+      </w:r>
+      <w:r>
+        <w:rPr>
+          <w:rFonts w:hint="default" w:ascii="Arial" w:hAnsi="Arial" w:cs="Arial"/>
           <w:sz w:val="15"/>
           <w:szCs w:val="15"/>
           <w:lang w:val="en-US"/>
         </w:rPr>
-      </w:pPr>
-      <w:bookmarkStart w:id="0" w:name="_GoBack"/>
-      <w:bookmarkEnd w:id="0"/>
+        <w:br w:type="textWrapping"/>
+      </w:r>
     </w:p>
     <w:p>
       <w:pPr>
@@ -418,7 +503,33 @@
           <w:szCs w:val="15"/>
           <w:lang w:val="en-US"/>
         </w:rPr>
-        <w:t>Experienced Web Developer with more than 3.6 years of experience, where full-stack count for 2.3 years, proving my work experience in Java, Spring-boot, JavaScript, ReactJS, MongoDB, MySQL, ect  with frontend and backend.</w:t>
+        <w:t xml:space="preserve">Experienced Web Developer with more than 3 years of hand on experience in web application </w:t>
+      </w:r>
+      <w:r>
+        <w:rPr>
+          <w:rFonts w:hint="default" w:cs="Arial"/>
+          <w:b w:val="0"/>
+          <w:bCs w:val="0"/>
+          <w:i w:val="0"/>
+          <w:iCs w:val="0"/>
+          <w:sz w:val="15"/>
+          <w:szCs w:val="15"/>
+          <w:lang w:val="en-US"/>
+        </w:rPr>
+        <w:tab/>
+      </w:r>
+      <w:r>
+        <w:rPr>
+          <w:rFonts w:hint="default" w:cs="Arial"/>
+          <w:b w:val="0"/>
+          <w:bCs w:val="0"/>
+          <w:i w:val="0"/>
+          <w:iCs w:val="0"/>
+          <w:sz w:val="15"/>
+          <w:szCs w:val="15"/>
+          <w:lang w:val="en-US"/>
+        </w:rPr>
+        <w:t>development, proving my work experience in Java, Spring, Spring-boot, JavaScript, ReactJS, MongoDB, MySQL, and others for frontend and backend development. Seeking to work with big tech and utilize my skills.</w:t>
       </w:r>
     </w:p>
     <w:p>
@@ -532,7 +643,7 @@
           <w:szCs w:val="19"/>
           <w:lang w:val="en-US"/>
         </w:rPr>
-        <w:t>, Spring Boot</w:t>
+        <w:t>, Spring-Boot</w:t>
       </w:r>
       <w:r>
         <w:rPr>
@@ -559,24 +670,8 @@
       <w:r>
         <w:rPr>
           <w:rFonts w:hint="default" w:ascii="Arial" w:hAnsi="Arial" w:eastAsia="Arial MT" w:cs="Arial"/>
-          <w:b w:val="0"/>
-          <w:bCs w:val="0"/>
-          <w:i w:val="0"/>
-          <w:iCs w:val="0"/>
-          <w:color w:val="auto"/>
-          <w:sz w:val="19"/>
-          <w:szCs w:val="19"/>
-          <w:highlight w:val="none"/>
-          <w:vertAlign w:val="baseline"/>
-          <w:lang w:val="en-IN" w:eastAsia="en-US" w:bidi="ar-SA"/>
-        </w:rPr>
-        <w:t xml:space="preserve">ORM, </w:t>
-      </w:r>
-      <w:r>
-        <w:rPr>
-          <w:rFonts w:hint="default" w:ascii="Arial" w:hAnsi="Arial" w:eastAsia="Arial MT" w:cs="Arial"/>
-          <w:b w:val="0"/>
-          <w:bCs w:val="0"/>
+          <w:b/>
+          <w:bCs/>
           <w:i w:val="0"/>
           <w:iCs w:val="0"/>
           <w:color w:val="auto"/>
@@ -586,29 +681,13 @@
           <w:vertAlign w:val="baseline"/>
           <w:lang w:val="en-US" w:eastAsia="en-US" w:bidi="ar-SA"/>
         </w:rPr>
-        <w:t xml:space="preserve">JPA, multiple </w:t>
-      </w:r>
-      <w:r>
-        <w:rPr>
-          <w:rFonts w:hint="default" w:ascii="Arial" w:hAnsi="Arial" w:cs="Arial"/>
-          <w:b w:val="0"/>
-          <w:bCs w:val="0"/>
-          <w:i w:val="0"/>
-          <w:iCs w:val="0"/>
-          <w:color w:val="auto"/>
-          <w:sz w:val="19"/>
-          <w:szCs w:val="19"/>
-          <w:highlight w:val="none"/>
-          <w:vertAlign w:val="baseline"/>
-          <w:lang w:val="en-IN" w:eastAsia="en-US" w:bidi="ar-SA"/>
-        </w:rPr>
-        <w:t>S</w:t>
-      </w:r>
-      <w:r>
-        <w:rPr>
-          <w:rFonts w:hint="default" w:ascii="Arial" w:hAnsi="Arial" w:eastAsia="Arial MT" w:cs="Arial"/>
-          <w:b w:val="0"/>
-          <w:bCs w:val="0"/>
+        <w:t>MySQL, MongoDB</w:t>
+      </w:r>
+      <w:r>
+        <w:rPr>
+          <w:rFonts w:hint="default" w:ascii="Arial" w:hAnsi="Arial" w:cs="Arial"/>
+          <w:b/>
+          <w:bCs/>
           <w:i w:val="0"/>
           <w:iCs w:val="0"/>
           <w:color w:val="auto"/>
@@ -618,85 +697,60 @@
           <w:vertAlign w:val="baseline"/>
           <w:lang w:val="en-US" w:eastAsia="en-US" w:bidi="ar-SA"/>
         </w:rPr>
-        <w:t xml:space="preserve">pring </w:t>
-      </w:r>
-      <w:r>
-        <w:rPr>
-          <w:rFonts w:hint="default" w:ascii="Arial" w:hAnsi="Arial" w:cs="Arial"/>
-          <w:b w:val="0"/>
-          <w:bCs w:val="0"/>
-          <w:i w:val="0"/>
-          <w:iCs w:val="0"/>
-          <w:color w:val="auto"/>
+        <w:t>, J</w:t>
+      </w:r>
+      <w:r>
+        <w:rPr>
+          <w:rFonts w:hint="default" w:ascii="Arial" w:hAnsi="Arial" w:cs="Arial"/>
+          <w:b/>
+          <w:bCs/>
           <w:sz w:val="19"/>
           <w:szCs w:val="19"/>
-          <w:highlight w:val="none"/>
-          <w:vertAlign w:val="baseline"/>
-          <w:lang w:val="en-IN" w:eastAsia="en-US" w:bidi="ar-SA"/>
-        </w:rPr>
-        <w:t xml:space="preserve">MVC &amp; </w:t>
-      </w:r>
-      <w:r>
-        <w:rPr>
-          <w:rFonts w:hint="default" w:ascii="Arial" w:hAnsi="Arial" w:eastAsia="Arial MT" w:cs="Arial"/>
-          <w:b w:val="0"/>
-          <w:bCs w:val="0"/>
-          <w:i w:val="0"/>
-          <w:iCs w:val="0"/>
-          <w:color w:val="auto"/>
+          <w:lang w:val="en-US"/>
+        </w:rPr>
+        <w:t>avaScript</w:t>
+      </w:r>
+      <w:r>
+        <w:rPr>
+          <w:rFonts w:hint="default" w:ascii="Arial" w:hAnsi="Arial" w:cs="Arial"/>
+          <w:b/>
+          <w:bCs/>
           <w:sz w:val="19"/>
           <w:szCs w:val="19"/>
-          <w:highlight w:val="none"/>
-          <w:vertAlign w:val="baseline"/>
-          <w:lang w:val="en-US" w:eastAsia="en-US" w:bidi="ar-SA"/>
-        </w:rPr>
-        <w:t>module</w:t>
-      </w:r>
-      <w:r>
-        <w:rPr>
-          <w:rFonts w:hint="default" w:ascii="Arial" w:hAnsi="Arial" w:cs="Arial"/>
-          <w:b w:val="0"/>
-          <w:bCs w:val="0"/>
-          <w:i w:val="0"/>
-          <w:iCs w:val="0"/>
-          <w:color w:val="auto"/>
+          <w:lang w:val="en-IN"/>
+        </w:rPr>
+        <w:t xml:space="preserve">, </w:t>
+      </w:r>
+      <w:r>
+        <w:rPr>
+          <w:rFonts w:hint="default" w:ascii="Arial" w:hAnsi="Arial" w:cs="Arial"/>
+          <w:b/>
+          <w:bCs/>
           <w:sz w:val="19"/>
           <w:szCs w:val="19"/>
-          <w:highlight w:val="none"/>
-          <w:vertAlign w:val="baseline"/>
-          <w:lang w:val="en-IN" w:eastAsia="en-US" w:bidi="ar-SA"/>
-        </w:rPr>
-        <w:t xml:space="preserve">, </w:t>
-      </w:r>
-      <w:r>
-        <w:rPr>
-          <w:rFonts w:hint="default" w:ascii="Arial" w:hAnsi="Arial" w:eastAsia="Arial MT" w:cs="Arial"/>
-          <w:b/>
-          <w:bCs/>
-          <w:i w:val="0"/>
-          <w:iCs w:val="0"/>
-          <w:color w:val="auto"/>
+          <w:lang w:val="en-US"/>
+        </w:rPr>
+        <w:t>ReactJs, Redux,</w:t>
+      </w:r>
+      <w:r>
+        <w:rPr>
+          <w:rFonts w:hint="default" w:ascii="Arial" w:hAnsi="Arial" w:cs="Arial"/>
+          <w:b w:val="0"/>
+          <w:bCs w:val="0"/>
           <w:sz w:val="19"/>
           <w:szCs w:val="19"/>
-          <w:highlight w:val="none"/>
-          <w:vertAlign w:val="baseline"/>
-          <w:lang w:val="en-US" w:eastAsia="en-US" w:bidi="ar-SA"/>
-        </w:rPr>
-        <w:t>MySQL, MongoDB</w:t>
-      </w:r>
-      <w:r>
-        <w:rPr>
-          <w:rFonts w:hint="default" w:ascii="Arial" w:hAnsi="Arial" w:cs="Arial"/>
-          <w:b/>
-          <w:bCs/>
-          <w:i w:val="0"/>
-          <w:iCs w:val="0"/>
-          <w:color w:val="auto"/>
+          <w:lang w:val="en-US"/>
+        </w:rPr>
+        <w:t xml:space="preserve"> plus other libraries</w:t>
+      </w:r>
+      <w:r>
+        <w:rPr>
+          <w:rFonts w:hint="default" w:ascii="Arial" w:hAnsi="Arial" w:cs="Arial"/>
+          <w:b w:val="0"/>
+          <w:bCs w:val="0"/>
           <w:sz w:val="19"/>
           <w:szCs w:val="19"/>
-          <w:highlight w:val="none"/>
-          <w:vertAlign w:val="baseline"/>
-          <w:lang w:val="en-IN" w:eastAsia="en-US" w:bidi="ar-SA"/>
+          <w:lang w:val="en-IN"/>
         </w:rPr>
         <w:t>.</w:t>
       </w:r>
@@ -744,28 +798,6 @@
       </w:pPr>
       <w:r>
         <w:rPr>
-          <w:rFonts w:hint="default" w:ascii="Arial" w:hAnsi="Arial" w:cs="Arial"/>
-          <w:b w:val="0"/>
-          <w:bCs w:val="0"/>
-          <w:sz w:val="19"/>
-          <w:szCs w:val="19"/>
-          <w:lang w:val="en-US"/>
-        </w:rPr>
-        <w:t>JavaScript</w:t>
-      </w:r>
-      <w:r>
-        <w:rPr>
-          <w:rFonts w:hint="default" w:ascii="Arial" w:hAnsi="Arial" w:cs="Arial"/>
-          <w:b w:val="0"/>
-          <w:bCs w:val="0"/>
-          <w:sz w:val="19"/>
-          <w:szCs w:val="19"/>
-          <w:lang w:val="en-IN"/>
-        </w:rPr>
-        <w:t xml:space="preserve">, </w:t>
-      </w:r>
-      <w:r>
-        <w:rPr>
           <w:rFonts w:hint="default" w:ascii="Arial" w:hAnsi="Arial" w:eastAsia="Arial MT" w:cs="Arial"/>
           <w:b w:val="0"/>
           <w:bCs w:val="0"/>
@@ -778,18 +810,18 @@
           <w:vertAlign w:val="baseline"/>
           <w:lang w:val="en-US" w:eastAsia="en-US" w:bidi="ar-SA"/>
         </w:rPr>
-        <w:t>NodeJS</w:t>
-      </w:r>
-      <w:r>
-        <w:rPr>
-          <w:rFonts w:hint="default" w:ascii="Arial" w:hAnsi="Arial" w:cs="Arial"/>
-          <w:b/>
-          <w:bCs/>
+        <w:t xml:space="preserve">Others: </w:t>
+      </w:r>
+      <w:r>
+        <w:rPr>
+          <w:rFonts w:hint="default" w:ascii="Arial" w:hAnsi="Arial" w:cs="Arial"/>
+          <w:b w:val="0"/>
+          <w:bCs w:val="0"/>
           <w:sz w:val="19"/>
           <w:szCs w:val="19"/>
           <w:lang w:val="en-US"/>
         </w:rPr>
-        <w:t xml:space="preserve">, ReactJs, Redux, </w:t>
+        <w:t>HTML</w:t>
       </w:r>
       <w:r>
         <w:rPr>
@@ -798,20 +830,20 @@
           <w:bCs w:val="0"/>
           <w:sz w:val="19"/>
           <w:szCs w:val="19"/>
-          <w:lang w:val="en-US"/>
-        </w:rPr>
-        <w:t>ExpressJs,</w:t>
-      </w:r>
-      <w:r>
-        <w:rPr>
-          <w:rFonts w:hint="default" w:ascii="Arial" w:hAnsi="Arial" w:cs="Arial"/>
-          <w:b/>
-          <w:bCs/>
+          <w:lang w:val="en-IN"/>
+        </w:rPr>
+        <w:t>,</w:t>
+      </w:r>
+      <w:r>
+        <w:rPr>
+          <w:rFonts w:hint="default" w:ascii="Arial" w:hAnsi="Arial" w:cs="Arial"/>
+          <w:b w:val="0"/>
+          <w:bCs w:val="0"/>
           <w:sz w:val="19"/>
           <w:szCs w:val="19"/>
           <w:lang w:val="en-US"/>
         </w:rPr>
-        <w:t xml:space="preserve"> </w:t>
+        <w:t xml:space="preserve"> CSS,</w:t>
       </w:r>
       <w:r>
         <w:rPr>
@@ -820,9 +852,9 @@
           <w:bCs w:val="0"/>
           <w:sz w:val="19"/>
           <w:szCs w:val="19"/>
-          <w:lang w:val="en-US"/>
-        </w:rPr>
-        <w:t>HTML</w:t>
+          <w:lang w:val="en-IN"/>
+        </w:rPr>
+        <w:t xml:space="preserve"> SASS</w:t>
       </w:r>
       <w:r>
         <w:rPr>
@@ -831,31 +863,25 @@
           <w:bCs w:val="0"/>
           <w:sz w:val="19"/>
           <w:szCs w:val="19"/>
-          <w:lang w:val="en-IN"/>
-        </w:rPr>
-        <w:t>,</w:t>
-      </w:r>
-      <w:r>
-        <w:rPr>
-          <w:rFonts w:hint="default" w:ascii="Arial" w:hAnsi="Arial" w:cs="Arial"/>
-          <w:b w:val="0"/>
-          <w:bCs w:val="0"/>
+          <w:lang w:val="en-US"/>
+        </w:rPr>
+        <w:t xml:space="preserve">, </w:t>
+      </w:r>
+      <w:r>
+        <w:rPr>
+          <w:rFonts w:hint="default" w:ascii="Arial" w:hAnsi="Arial" w:eastAsia="Arial MT" w:cs="Arial"/>
+          <w:b w:val="0"/>
+          <w:bCs w:val="0"/>
+          <w:i w:val="0"/>
+          <w:iCs w:val="0"/>
+          <w:color w:val="auto"/>
           <w:sz w:val="19"/>
           <w:szCs w:val="19"/>
-          <w:lang w:val="en-US"/>
-        </w:rPr>
-        <w:t xml:space="preserve"> CSS,</w:t>
-      </w:r>
-      <w:r>
-        <w:rPr>
-          <w:rFonts w:hint="default" w:ascii="Arial" w:hAnsi="Arial" w:cs="Arial"/>
-          <w:b w:val="0"/>
-          <w:bCs w:val="0"/>
-          <w:sz w:val="19"/>
-          <w:szCs w:val="19"/>
-          <w:lang w:val="en-IN"/>
-        </w:rPr>
-        <w:t xml:space="preserve"> SASS, </w:t>
+          <w:highlight w:val="none"/>
+          <w:vertAlign w:val="baseline"/>
+          <w:lang w:val="en-IN" w:eastAsia="en-US" w:bidi="ar-SA"/>
+        </w:rPr>
+        <w:t xml:space="preserve">ORM, </w:t>
       </w:r>
       <w:r>
         <w:rPr>
@@ -871,7 +897,119 @@
           <w:vertAlign w:val="baseline"/>
           <w:lang w:val="en-US" w:eastAsia="en-US" w:bidi="ar-SA"/>
         </w:rPr>
-        <w:t>jQuery</w:t>
+        <w:t xml:space="preserve">JPA, </w:t>
+      </w:r>
+      <w:r>
+        <w:rPr>
+          <w:rFonts w:hint="default" w:ascii="Arial" w:hAnsi="Arial" w:cs="Arial"/>
+          <w:b w:val="0"/>
+          <w:bCs w:val="0"/>
+          <w:i w:val="0"/>
+          <w:iCs w:val="0"/>
+          <w:color w:val="auto"/>
+          <w:sz w:val="19"/>
+          <w:szCs w:val="19"/>
+          <w:highlight w:val="none"/>
+          <w:vertAlign w:val="baseline"/>
+          <w:lang w:val="en-US" w:eastAsia="en-US" w:bidi="ar-SA"/>
+        </w:rPr>
+        <w:t>m</w:t>
+      </w:r>
+      <w:r>
+        <w:rPr>
+          <w:rFonts w:hint="default" w:ascii="Arial" w:hAnsi="Arial" w:eastAsia="Arial MT" w:cs="Arial"/>
+          <w:b w:val="0"/>
+          <w:bCs w:val="0"/>
+          <w:i w:val="0"/>
+          <w:iCs w:val="0"/>
+          <w:color w:val="auto"/>
+          <w:sz w:val="19"/>
+          <w:szCs w:val="19"/>
+          <w:highlight w:val="none"/>
+          <w:vertAlign w:val="baseline"/>
+          <w:lang w:val="en-US" w:eastAsia="en-US" w:bidi="ar-SA"/>
+        </w:rPr>
+        <w:t>aven,</w:t>
+      </w:r>
+      <w:r>
+        <w:rPr>
+          <w:rFonts w:hint="default" w:ascii="Arial" w:hAnsi="Arial" w:cs="Arial"/>
+          <w:b w:val="0"/>
+          <w:bCs w:val="0"/>
+          <w:i w:val="0"/>
+          <w:iCs w:val="0"/>
+          <w:color w:val="auto"/>
+          <w:sz w:val="19"/>
+          <w:szCs w:val="19"/>
+          <w:highlight w:val="none"/>
+          <w:vertAlign w:val="baseline"/>
+          <w:lang w:val="en-US" w:eastAsia="en-US" w:bidi="ar-SA"/>
+        </w:rPr>
+        <w:t xml:space="preserve"> </w:t>
+      </w:r>
+      <w:r>
+        <w:rPr>
+          <w:rFonts w:hint="default" w:ascii="Arial" w:hAnsi="Arial" w:eastAsia="Arial MT" w:cs="Arial"/>
+          <w:b w:val="0"/>
+          <w:bCs w:val="0"/>
+          <w:i w:val="0"/>
+          <w:iCs w:val="0"/>
+          <w:color w:val="auto"/>
+          <w:sz w:val="19"/>
+          <w:szCs w:val="19"/>
+          <w:highlight w:val="none"/>
+          <w:vertAlign w:val="baseline"/>
+          <w:lang w:val="en-US" w:eastAsia="en-US" w:bidi="ar-SA"/>
+        </w:rPr>
+        <w:t xml:space="preserve">multiple </w:t>
+      </w:r>
+      <w:r>
+        <w:rPr>
+          <w:rFonts w:hint="default" w:ascii="Arial" w:hAnsi="Arial" w:cs="Arial"/>
+          <w:b w:val="0"/>
+          <w:bCs w:val="0"/>
+          <w:i w:val="0"/>
+          <w:iCs w:val="0"/>
+          <w:color w:val="auto"/>
+          <w:sz w:val="19"/>
+          <w:szCs w:val="19"/>
+          <w:highlight w:val="none"/>
+          <w:vertAlign w:val="baseline"/>
+          <w:lang w:val="en-US" w:eastAsia="en-US" w:bidi="ar-SA"/>
+        </w:rPr>
+        <w:t>s</w:t>
+      </w:r>
+      <w:r>
+        <w:rPr>
+          <w:rFonts w:hint="default" w:ascii="Arial" w:hAnsi="Arial" w:eastAsia="Arial MT" w:cs="Arial"/>
+          <w:b w:val="0"/>
+          <w:bCs w:val="0"/>
+          <w:i w:val="0"/>
+          <w:iCs w:val="0"/>
+          <w:color w:val="auto"/>
+          <w:sz w:val="19"/>
+          <w:szCs w:val="19"/>
+          <w:highlight w:val="none"/>
+          <w:vertAlign w:val="baseline"/>
+          <w:lang w:val="en-US" w:eastAsia="en-US" w:bidi="ar-SA"/>
+        </w:rPr>
+        <w:t>pring module</w:t>
+      </w:r>
+      <w:r>
+        <w:rPr>
+          <w:rFonts w:hint="default" w:ascii="Arial" w:hAnsi="Arial" w:cs="Arial"/>
+          <w:b w:val="0"/>
+          <w:bCs w:val="0"/>
+          <w:i w:val="0"/>
+          <w:iCs w:val="0"/>
+          <w:color w:val="auto"/>
+          <w:sz w:val="19"/>
+          <w:szCs w:val="19"/>
+          <w:highlight w:val="none"/>
+          <w:vertAlign w:val="baseline"/>
+          <w:lang w:val="en-US" w:eastAsia="en-US" w:bidi="ar-SA"/>
+        </w:rPr>
+        <w:t>s</w:t>
       </w:r>
       <w:r>
         <w:rPr>
@@ -887,7 +1025,7 @@
           <w:vertAlign w:val="baseline"/>
           <w:lang w:val="en-IN" w:eastAsia="en-US" w:bidi="ar-SA"/>
         </w:rPr>
-        <w:t xml:space="preserve">, </w:t>
+        <w:t>,</w:t>
       </w:r>
       <w:r>
         <w:rPr>
@@ -896,42 +1034,15 @@
           <w:bCs w:val="0"/>
           <w:sz w:val="19"/>
           <w:szCs w:val="19"/>
-          <w:lang w:val="en-IN"/>
-        </w:rPr>
-        <w:t>bootstrap, other libraries.</w:t>
-      </w:r>
-    </w:p>
-    <w:p>
-      <w:pPr>
-        <w:pStyle w:val="13"/>
-        <w:keepNext w:val="0"/>
-        <w:keepLines w:val="0"/>
-        <w:pageBreakBefore w:val="0"/>
-        <w:widowControl w:val="0"/>
-        <w:numPr>
-          <w:ilvl w:val="0"/>
-          <w:numId w:val="2"/>
-        </w:numPr>
-        <w:tabs>
-          <w:tab w:val="clear" w:pos="420"/>
-        </w:tabs>
-        <w:kinsoku/>
-        <w:wordWrap/>
-        <w:overflowPunct/>
-        <w:topLinePunct w:val="0"/>
-        <w:autoSpaceDE w:val="0"/>
-        <w:autoSpaceDN w:val="0"/>
-        <w:bidi w:val="0"/>
-        <w:adjustRightInd/>
-        <w:snapToGrid/>
-        <w:spacing w:before="41" w:line="276" w:lineRule="auto"/>
-        <w:ind w:left="420" w:hanging="420"/>
-        <w:jc w:val="both"/>
-        <w:textAlignment w:val="auto"/>
+          <w:lang w:val="en-US"/>
+        </w:rPr>
+        <w:t xml:space="preserve"> </w:t>
+      </w:r>
+      <w:r>
         <w:rPr>
           <w:rFonts w:hint="default" w:ascii="Arial" w:hAnsi="Arial" w:eastAsia="Arial MT" w:cs="Arial"/>
-          <w:b/>
-          <w:bCs/>
+          <w:b w:val="0"/>
+          <w:bCs w:val="0"/>
           <w:i w:val="0"/>
           <w:iCs w:val="0"/>
           <w:color w:val="auto"/>
@@ -941,7 +1052,24 @@
           <w:vertAlign w:val="baseline"/>
           <w:lang w:val="en-US" w:eastAsia="en-US" w:bidi="ar-SA"/>
         </w:rPr>
-      </w:pPr>
+        <w:t xml:space="preserve">Git, </w:t>
+      </w:r>
+      <w:r>
+        <w:rPr>
+          <w:rFonts w:hint="default" w:ascii="Arial" w:hAnsi="Arial" w:cs="Arial"/>
+          <w:b w:val="0"/>
+          <w:bCs w:val="0"/>
+          <w:i w:val="0"/>
+          <w:iCs w:val="0"/>
+          <w:color w:val="auto"/>
+          <w:sz w:val="19"/>
+          <w:szCs w:val="19"/>
+          <w:highlight w:val="none"/>
+          <w:vertAlign w:val="baseline"/>
+          <w:lang w:val="en-IN" w:eastAsia="en-US" w:bidi="ar-SA"/>
+        </w:rPr>
+        <w:t>GitHub</w:t>
+      </w:r>
       <w:r>
         <w:rPr>
           <w:rFonts w:hint="default" w:ascii="Arial" w:hAnsi="Arial" w:eastAsia="Arial MT" w:cs="Arial"/>
@@ -956,55 +1084,7 @@
           <w:vertAlign w:val="baseline"/>
           <w:lang w:val="en-US" w:eastAsia="en-US" w:bidi="ar-SA"/>
         </w:rPr>
-        <w:t xml:space="preserve">Others: Git, </w:t>
-      </w:r>
-      <w:r>
-        <w:rPr>
-          <w:rFonts w:hint="default" w:ascii="Arial" w:hAnsi="Arial" w:cs="Arial"/>
-          <w:b w:val="0"/>
-          <w:bCs w:val="0"/>
-          <w:i w:val="0"/>
-          <w:iCs w:val="0"/>
-          <w:color w:val="auto"/>
-          <w:sz w:val="19"/>
-          <w:szCs w:val="19"/>
-          <w:highlight w:val="none"/>
-          <w:vertAlign w:val="baseline"/>
-          <w:lang w:val="en-IN" w:eastAsia="en-US" w:bidi="ar-SA"/>
-        </w:rPr>
-        <w:t>GitHub</w:t>
-      </w:r>
-      <w:r>
-        <w:rPr>
-          <w:rFonts w:hint="default" w:ascii="Arial" w:hAnsi="Arial" w:eastAsia="Arial MT" w:cs="Arial"/>
-          <w:b w:val="0"/>
-          <w:bCs w:val="0"/>
-          <w:i w:val="0"/>
-          <w:iCs w:val="0"/>
-          <w:color w:val="auto"/>
-          <w:sz w:val="19"/>
-          <w:szCs w:val="19"/>
-          <w:highlight w:val="none"/>
-          <w:vertAlign w:val="baseline"/>
-          <w:lang w:val="en-US" w:eastAsia="en-US" w:bidi="ar-SA"/>
-        </w:rPr>
-        <w:t>, Maven, JSP/Servlet, SVN, Postman, Salesforce development</w:t>
-      </w:r>
-      <w:r>
-        <w:rPr>
-          <w:rFonts w:hint="default" w:ascii="Arial" w:hAnsi="Arial" w:cs="Arial"/>
-          <w:b w:val="0"/>
-          <w:bCs w:val="0"/>
-          <w:i w:val="0"/>
-          <w:iCs w:val="0"/>
-          <w:color w:val="auto"/>
-          <w:sz w:val="19"/>
-          <w:szCs w:val="19"/>
-          <w:highlight w:val="none"/>
-          <w:vertAlign w:val="baseline"/>
-          <w:lang w:val="en-IN" w:eastAsia="en-US" w:bidi="ar-SA"/>
-        </w:rPr>
-        <w:t>.</w:t>
+        <w:t>, Postman</w:t>
       </w:r>
     </w:p>
     <w:p>
@@ -1077,38 +1157,88 @@
           <w:szCs w:val="24"/>
           <w:lang w:val="en-US"/>
         </w:rPr>
-        <w:t>Education</w:t>
-      </w:r>
-    </w:p>
-    <w:p>
-      <w:pPr>
-        <w:pStyle w:val="13"/>
-        <w:keepNext w:val="0"/>
-        <w:keepLines w:val="0"/>
-        <w:pageBreakBefore w:val="0"/>
-        <w:widowControl w:val="0"/>
-        <w:numPr>
-          <w:ilvl w:val="0"/>
-          <w:numId w:val="0"/>
-        </w:numPr>
-        <w:kinsoku/>
-        <w:wordWrap/>
-        <w:overflowPunct/>
-        <w:topLinePunct w:val="0"/>
-        <w:autoSpaceDE w:val="0"/>
-        <w:autoSpaceDN w:val="0"/>
-        <w:bidi w:val="0"/>
-        <w:adjustRightInd/>
-        <w:snapToGrid/>
-        <w:spacing w:before="41" w:line="276" w:lineRule="auto"/>
-        <w:ind w:leftChars="0" w:firstLine="720" w:firstLineChars="0"/>
-        <w:textAlignment w:val="auto"/>
-        <w:rPr>
-          <w:rFonts w:hint="default" w:ascii="Arial" w:hAnsi="Arial" w:cs="Arial"/>
-          <w:sz w:val="18"/>
-          <w:szCs w:val="18"/>
-        </w:rPr>
-      </w:pPr>
+        <w:t xml:space="preserve">Education: </w:t>
+      </w:r>
+      <w:r>
+        <w:rPr>
+          <w:rFonts w:hint="default" w:ascii="Arial" w:hAnsi="Arial" w:cs="Arial"/>
+          <w:b/>
+          <w:bCs/>
+          <w:sz w:val="18"/>
+          <w:szCs w:val="18"/>
+          <w:lang w:val="en-US"/>
+        </w:rPr>
+        <w:t xml:space="preserve">MCA </w:t>
+      </w:r>
+      <w:r>
+        <w:rPr>
+          <w:rFonts w:hint="default" w:ascii="Arial" w:hAnsi="Arial" w:cs="Arial"/>
+          <w:sz w:val="18"/>
+          <w:szCs w:val="18"/>
+          <w:lang w:val="en-US"/>
+        </w:rPr>
+        <w:t xml:space="preserve">Amity University Online (2023-2025 </w:t>
+      </w:r>
+      <w:r>
+        <w:rPr>
+          <w:rFonts w:hint="default" w:ascii="Arial Italic" w:hAnsi="Arial Italic" w:cs="Arial Italic"/>
+          <w:i/>
+          <w:iCs/>
+          <w:sz w:val="11"/>
+          <w:szCs w:val="11"/>
+          <w:lang w:val="en-US"/>
+        </w:rPr>
+        <w:t>8.7CGPA</w:t>
+      </w:r>
+      <w:r>
+        <w:rPr>
+          <w:rFonts w:hint="default" w:ascii="Arial" w:hAnsi="Arial" w:cs="Arial"/>
+          <w:sz w:val="18"/>
+          <w:szCs w:val="18"/>
+          <w:lang w:val="en-US"/>
+        </w:rPr>
+        <w:t xml:space="preserve">) &lt; </w:t>
+      </w:r>
+      <w:r>
+        <w:rPr>
+          <w:rFonts w:hint="default" w:ascii="Arial" w:hAnsi="Arial" w:cs="Arial"/>
+          <w:b/>
+          <w:bCs/>
+          <w:sz w:val="18"/>
+          <w:szCs w:val="18"/>
+          <w:lang w:val="en-US"/>
+        </w:rPr>
+        <w:t xml:space="preserve">GNIIT - NIIT </w:t>
+      </w:r>
+      <w:r>
+        <w:rPr>
+          <w:rFonts w:hint="default" w:ascii="Arial" w:hAnsi="Arial" w:cs="Arial"/>
+          <w:sz w:val="18"/>
+          <w:szCs w:val="18"/>
+          <w:lang w:val="en-US"/>
+        </w:rPr>
+        <w:t xml:space="preserve">(2019-2022 </w:t>
+      </w:r>
+      <w:r>
+        <w:rPr>
+          <w:rFonts w:hint="default" w:ascii="Arial Italic" w:hAnsi="Arial Italic" w:cs="Arial Italic"/>
+          <w:i/>
+          <w:iCs/>
+          <w:sz w:val="11"/>
+          <w:szCs w:val="11"/>
+          <w:lang w:val="en-US"/>
+        </w:rPr>
+        <w:t>9.2CGPA</w:t>
+      </w:r>
+      <w:r>
+        <w:rPr>
+          <w:rFonts w:hint="default" w:ascii="Arial" w:hAnsi="Arial" w:cs="Arial"/>
+          <w:sz w:val="18"/>
+          <w:szCs w:val="18"/>
+          <w:lang w:val="en-US"/>
+        </w:rPr>
+        <w:t xml:space="preserve">) &lt; </w:t>
+      </w:r>
       <w:r>
         <w:rPr>
           <w:rFonts w:hint="default" w:ascii="Arial" w:hAnsi="Arial" w:cs="Arial"/>
@@ -1127,47 +1257,7 @@
           <w:szCs w:val="18"/>
           <w:lang w:val="en-US"/>
         </w:rPr>
-        <w:t xml:space="preserve">(2018-2021) &gt; </w:t>
-      </w:r>
-      <w:r>
-        <w:rPr>
-          <w:rFonts w:hint="default" w:ascii="Arial" w:hAnsi="Arial" w:cs="Arial"/>
-          <w:b/>
-          <w:bCs/>
-          <w:sz w:val="18"/>
-          <w:szCs w:val="18"/>
-          <w:lang w:val="en-US"/>
-        </w:rPr>
-        <w:t xml:space="preserve">GNIIT - NIIT </w:t>
-      </w:r>
-      <w:r>
-        <w:rPr>
-          <w:rFonts w:hint="default" w:ascii="Arial" w:hAnsi="Arial" w:cs="Arial"/>
-          <w:sz w:val="18"/>
-          <w:szCs w:val="18"/>
-          <w:lang w:val="en-US"/>
-        </w:rPr>
-        <w:t xml:space="preserve">(2019-2022) &gt; </w:t>
-      </w:r>
-      <w:r>
-        <w:rPr>
-          <w:rFonts w:hint="default" w:ascii="Arial" w:hAnsi="Arial" w:cs="Arial"/>
-          <w:b/>
-          <w:bCs/>
-          <w:sz w:val="18"/>
-          <w:szCs w:val="18"/>
-          <w:lang w:val="en-US"/>
-        </w:rPr>
-        <w:t xml:space="preserve">MCA </w:t>
-      </w:r>
-      <w:r>
-        <w:rPr>
-          <w:rFonts w:hint="default" w:ascii="Arial" w:hAnsi="Arial" w:cs="Arial"/>
-          <w:sz w:val="18"/>
-          <w:szCs w:val="18"/>
-          <w:lang w:val="en-US"/>
-        </w:rPr>
-        <w:t>Amity (2023-2025)</w:t>
+        <w:t>(2018-2021)</w:t>
       </w:r>
     </w:p>
     <w:p>
@@ -1242,7 +1332,7 @@
           <w:color w:val="0D0D0D" w:themeColor="text1" w:themeTint="F2"/>
           <w:sz w:val="19"/>
           <w:szCs w:val="19"/>
-          <w:lang w:val="en-IN"/>
+          <w:lang w:val="en-US"/>
           <w14:textFill>
             <w14:solidFill>
               <w14:schemeClr w14:val="tx1">
@@ -1252,7 +1342,7 @@
             </w14:solidFill>
           </w14:textFill>
         </w:rPr>
-        <w:t>3</w:t>
+        <w:t xml:space="preserve"> Around </w:t>
       </w:r>
       <w:r>
         <w:rPr>
@@ -1262,7 +1352,7 @@
           <w:color w:val="0D0D0D" w:themeColor="text1" w:themeTint="F2"/>
           <w:sz w:val="19"/>
           <w:szCs w:val="19"/>
-          <w:lang w:val="en-US"/>
+          <w:lang w:val="en-IN"/>
           <w14:textFill>
             <w14:solidFill>
               <w14:schemeClr w14:val="tx1">
@@ -1272,7 +1362,7 @@
             </w14:solidFill>
           </w14:textFill>
         </w:rPr>
-        <w:t>.6 year</w:t>
+        <w:t>3</w:t>
       </w:r>
       <w:r>
         <w:rPr>
@@ -1282,7 +1372,7 @@
           <w:color w:val="0D0D0D" w:themeColor="text1" w:themeTint="F2"/>
           <w:sz w:val="19"/>
           <w:szCs w:val="19"/>
-          <w:lang w:val="en-IN"/>
+          <w:lang w:val="en-US"/>
           <w14:textFill>
             <w14:solidFill>
               <w14:schemeClr w14:val="tx1">
@@ -1292,6 +1382,26 @@
             </w14:solidFill>
           </w14:textFill>
         </w:rPr>
+        <w:t>+ year</w:t>
+      </w:r>
+      <w:r>
+        <w:rPr>
+          <w:rFonts w:hint="default" w:ascii="Arial" w:hAnsi="Arial" w:cs="Arial"/>
+          <w:b/>
+          <w:bCs/>
+          <w:color w:val="0D0D0D" w:themeColor="text1" w:themeTint="F2"/>
+          <w:sz w:val="19"/>
+          <w:szCs w:val="19"/>
+          <w:lang w:val="en-IN"/>
+          <w14:textFill>
+            <w14:solidFill>
+              <w14:schemeClr w14:val="tx1">
+                <w14:lumMod w14:val="95000"/>
+                <w14:lumOff w14:val="5000"/>
+              </w14:schemeClr>
+            </w14:solidFill>
+          </w14:textFill>
+        </w:rPr>
         <w:t xml:space="preserve">s of experience </w:t>
       </w:r>
       <w:r>
@@ -1301,7 +1411,7 @@
           <w:szCs w:val="18"/>
           <w:lang w:val="en-US"/>
         </w:rPr>
-        <w:t xml:space="preserve">working in web </w:t>
+        <w:t xml:space="preserve">working with web </w:t>
       </w:r>
       <w:r>
         <w:rPr>
@@ -1337,196 +1447,7 @@
           <w:szCs w:val="18"/>
           <w:lang w:val="en-US"/>
         </w:rPr>
-        <w:t>, from July-2019</w:t>
-      </w:r>
-    </w:p>
-    <w:p>
-      <w:pPr>
-        <w:pStyle w:val="13"/>
-        <w:keepNext w:val="0"/>
-        <w:keepLines w:val="0"/>
-        <w:pageBreakBefore w:val="0"/>
-        <w:widowControl w:val="0"/>
-        <w:numPr>
-          <w:ilvl w:val="0"/>
-          <w:numId w:val="4"/>
-        </w:numPr>
-        <w:tabs>
-          <w:tab w:val="clear" w:pos="840"/>
-        </w:tabs>
-        <w:kinsoku/>
-        <w:wordWrap/>
-        <w:overflowPunct/>
-        <w:topLinePunct w:val="0"/>
-        <w:autoSpaceDE w:val="0"/>
-        <w:autoSpaceDN w:val="0"/>
-        <w:bidi w:val="0"/>
-        <w:adjustRightInd/>
-        <w:snapToGrid/>
-        <w:spacing w:before="41" w:line="276" w:lineRule="auto"/>
-        <w:ind w:left="840" w:leftChars="0" w:hanging="420" w:firstLineChars="0"/>
-        <w:jc w:val="both"/>
-        <w:textAlignment w:val="auto"/>
-        <w:rPr>
-          <w:rFonts w:hint="default" w:ascii="Arial" w:hAnsi="Arial" w:eastAsia="Arial MT" w:cs="Arial"/>
-          <w:b w:val="0"/>
-          <w:bCs w:val="0"/>
-          <w:i w:val="0"/>
-          <w:iCs w:val="0"/>
-          <w:color w:val="auto"/>
-          <w:sz w:val="18"/>
-          <w:szCs w:val="18"/>
-          <w:highlight w:val="none"/>
-          <w:vertAlign w:val="baseline"/>
-          <w:lang w:val="en-US" w:eastAsia="en-US" w:bidi="ar-SA"/>
-        </w:rPr>
-      </w:pPr>
-      <w:r>
-        <w:rPr>
-          <w:rFonts w:hint="default" w:ascii="Arial" w:hAnsi="Arial" w:eastAsia="Arial MT" w:cs="Arial"/>
-          <w:b w:val="0"/>
-          <w:bCs w:val="0"/>
-          <w:i w:val="0"/>
-          <w:iCs w:val="0"/>
-          <w:color w:val="auto"/>
-          <w:sz w:val="18"/>
-          <w:szCs w:val="18"/>
-          <w:highlight w:val="none"/>
-          <w:vertAlign w:val="baseline"/>
-          <w:lang w:val="en-US" w:eastAsia="en-US" w:bidi="ar-SA"/>
-        </w:rPr>
-        <w:t>Relevant Company experience</w:t>
-      </w:r>
-      <w:r>
-        <w:rPr>
-          <w:rFonts w:hint="default" w:ascii="Arial" w:hAnsi="Arial" w:cs="Arial"/>
-          <w:b w:val="0"/>
-          <w:bCs w:val="0"/>
-          <w:i w:val="0"/>
-          <w:iCs w:val="0"/>
-          <w:color w:val="auto"/>
-          <w:sz w:val="18"/>
-          <w:szCs w:val="18"/>
-          <w:highlight w:val="none"/>
-          <w:vertAlign w:val="baseline"/>
-          <w:lang w:val="en-IN" w:eastAsia="en-US" w:bidi="ar-SA"/>
-        </w:rPr>
-        <w:t xml:space="preserve"> in </w:t>
-      </w:r>
-      <w:r>
-        <w:rPr>
-          <w:rFonts w:hint="default" w:ascii="Arial" w:hAnsi="Arial" w:cs="Arial"/>
-          <w:sz w:val="18"/>
-          <w:szCs w:val="18"/>
-          <w:lang w:val="en-US"/>
-        </w:rPr>
-        <w:t>Java and JavaScript</w:t>
-      </w:r>
-      <w:r>
-        <w:rPr>
-          <w:rFonts w:hint="default" w:ascii="Arial" w:hAnsi="Arial" w:eastAsia="Arial MT" w:cs="Arial"/>
-          <w:b w:val="0"/>
-          <w:bCs w:val="0"/>
-          <w:i w:val="0"/>
-          <w:iCs w:val="0"/>
-          <w:color w:val="auto"/>
-          <w:sz w:val="18"/>
-          <w:szCs w:val="18"/>
-          <w:highlight w:val="none"/>
-          <w:vertAlign w:val="baseline"/>
-          <w:lang w:val="en-US" w:eastAsia="en-US" w:bidi="ar-SA"/>
-        </w:rPr>
-        <w:t xml:space="preserve">, </w:t>
-      </w:r>
-      <w:r>
-        <w:rPr>
-          <w:rFonts w:hint="default" w:ascii="Arial" w:hAnsi="Arial" w:cs="Arial"/>
-          <w:b w:val="0"/>
-          <w:bCs w:val="0"/>
-          <w:i w:val="0"/>
-          <w:iCs w:val="0"/>
-          <w:color w:val="auto"/>
-          <w:sz w:val="18"/>
-          <w:szCs w:val="18"/>
-          <w:highlight w:val="none"/>
-          <w:vertAlign w:val="baseline"/>
-          <w:lang w:val="en-IN" w:eastAsia="en-US" w:bidi="ar-SA"/>
-        </w:rPr>
-        <w:t xml:space="preserve">from </w:t>
-      </w:r>
-      <w:r>
-        <w:rPr>
-          <w:rFonts w:hint="default" w:ascii="Arial" w:hAnsi="Arial" w:eastAsia="Arial MT" w:cs="Arial"/>
-          <w:b w:val="0"/>
-          <w:bCs w:val="0"/>
-          <w:i w:val="0"/>
-          <w:iCs w:val="0"/>
-          <w:color w:val="auto"/>
-          <w:sz w:val="18"/>
-          <w:szCs w:val="18"/>
-          <w:highlight w:val="none"/>
-          <w:vertAlign w:val="baseline"/>
-          <w:lang w:val="en-US" w:eastAsia="en-US" w:bidi="ar-SA"/>
-        </w:rPr>
-        <w:t>Oct-2020 - till date</w:t>
-      </w:r>
-    </w:p>
-    <w:p>
-      <w:pPr>
-        <w:pStyle w:val="13"/>
-        <w:keepNext w:val="0"/>
-        <w:keepLines w:val="0"/>
-        <w:pageBreakBefore w:val="0"/>
-        <w:widowControl w:val="0"/>
-        <w:numPr>
-          <w:ilvl w:val="0"/>
-          <w:numId w:val="4"/>
-        </w:numPr>
-        <w:tabs>
-          <w:tab w:val="clear" w:pos="840"/>
-        </w:tabs>
-        <w:kinsoku/>
-        <w:wordWrap/>
-        <w:overflowPunct/>
-        <w:topLinePunct w:val="0"/>
-        <w:autoSpaceDE w:val="0"/>
-        <w:autoSpaceDN w:val="0"/>
-        <w:bidi w:val="0"/>
-        <w:adjustRightInd/>
-        <w:snapToGrid/>
-        <w:spacing w:before="41" w:line="276" w:lineRule="auto"/>
-        <w:ind w:left="840" w:leftChars="0" w:hanging="420" w:firstLineChars="0"/>
-        <w:jc w:val="both"/>
-        <w:textAlignment w:val="auto"/>
-        <w:rPr>
-          <w:rFonts w:hint="default" w:ascii="Arial" w:hAnsi="Arial" w:eastAsia="Arial MT" w:cs="Arial"/>
-          <w:b w:val="0"/>
-          <w:bCs w:val="0"/>
-          <w:i w:val="0"/>
-          <w:iCs w:val="0"/>
-          <w:color w:val="auto"/>
-          <w:sz w:val="18"/>
-          <w:szCs w:val="18"/>
-          <w:highlight w:val="none"/>
-          <w:vertAlign w:val="baseline"/>
-          <w:lang w:val="en-US" w:eastAsia="en-US" w:bidi="ar-SA"/>
-        </w:rPr>
-      </w:pPr>
-      <w:r>
-        <w:rPr>
-          <w:rFonts w:hint="default" w:ascii="Arial" w:hAnsi="Arial" w:cs="Arial"/>
-          <w:b w:val="0"/>
-          <w:bCs w:val="0"/>
-          <w:i w:val="0"/>
-          <w:iCs w:val="0"/>
-          <w:color w:val="auto"/>
-          <w:sz w:val="18"/>
-          <w:szCs w:val="18"/>
-          <w:highlight w:val="none"/>
-          <w:vertAlign w:val="baseline"/>
-          <w:lang w:val="en-IN" w:eastAsia="en-US" w:bidi="ar-SA"/>
-        </w:rPr>
-        <w:t>I have accumulated 3.6 years of experience, with 2.3 years dedicated to Back-end development alongside my  ReacJS and total experience.</w:t>
+        <w:t>.</w:t>
       </w:r>
     </w:p>
     <w:p>
@@ -1580,7 +1501,16 @@
       </w:r>
       <w:r>
         <w:rPr>
-          <w:rFonts w:hint="default" w:ascii="Arial" w:hAnsi="Arial" w:eastAsia="Arial MT" w:cs="Arial"/>
+          <w:rFonts w:hint="default" w:ascii="Arial" w:hAnsi="Arial" w:cs="Arial"/>
+          <w:sz w:val="18"/>
+          <w:szCs w:val="18"/>
+          <w:lang w:val="en-US"/>
+        </w:rPr>
+        <w:t xml:space="preserve">3 year PG-certification </w:t>
+      </w:r>
+      <w:r>
+        <w:rPr>
+          <w:rFonts w:hint="default" w:ascii="Arial" w:hAnsi="Arial" w:cs="Arial"/>
           <w:b w:val="0"/>
           <w:bCs w:val="0"/>
           <w:i w:val="0"/>
@@ -1592,7 +1522,23 @@
           <w:vertAlign w:val="baseline"/>
           <w:lang w:val="en-US" w:eastAsia="en-US" w:bidi="ar-SA"/>
         </w:rPr>
-        <w:t>Specializ</w:t>
+        <w:t>s</w:t>
+      </w:r>
+      <w:r>
+        <w:rPr>
+          <w:rFonts w:hint="default" w:ascii="Arial" w:hAnsi="Arial" w:eastAsia="Arial MT" w:cs="Arial"/>
+          <w:b w:val="0"/>
+          <w:bCs w:val="0"/>
+          <w:i w:val="0"/>
+          <w:iCs w:val="0"/>
+          <w:color w:val="auto"/>
+          <w:sz w:val="18"/>
+          <w:szCs w:val="18"/>
+          <w:highlight w:val="none"/>
+          <w:vertAlign w:val="baseline"/>
+          <w:lang w:val="en-US" w:eastAsia="en-US" w:bidi="ar-SA"/>
+        </w:rPr>
+        <w:t>pecializ</w:t>
       </w:r>
       <w:r>
         <w:rPr>
@@ -1628,6 +1574,22 @@
       </w:r>
       <w:r>
         <w:rPr>
+          <w:rFonts w:hint="default" w:ascii="Arial" w:hAnsi="Arial" w:eastAsia="Arial MT" w:cs="Arial"/>
+          <w:b w:val="0"/>
+          <w:bCs w:val="0"/>
+          <w:i w:val="0"/>
+          <w:iCs w:val="0"/>
+          <w:color w:val="auto"/>
+          <w:sz w:val="18"/>
+          <w:szCs w:val="18"/>
+          <w:highlight w:val="none"/>
+          <w:vertAlign w:val="baseline"/>
+          <w:lang w:val="en-IN" w:eastAsia="en-US" w:bidi="ar-SA"/>
+        </w:rPr>
+        <w:t xml:space="preserve">in </w:t>
+      </w:r>
+      <w:r>
+        <w:rPr>
           <w:rFonts w:hint="default" w:ascii="Arial" w:hAnsi="Arial" w:cs="Arial"/>
           <w:b w:val="0"/>
           <w:bCs w:val="0"/>
@@ -1640,7 +1602,7 @@
           <w:vertAlign w:val="baseline"/>
           <w:lang w:val="en-US" w:eastAsia="en-US" w:bidi="ar-SA"/>
         </w:rPr>
-        <w:t>PG-</w:t>
+        <w:t xml:space="preserve">Cloud and mobile Software Engeinering with </w:t>
       </w:r>
       <w:r>
         <w:rPr>
@@ -1656,11 +1618,59 @@
           <w:vertAlign w:val="baseline"/>
           <w:lang w:val="en-IN" w:eastAsia="en-US" w:bidi="ar-SA"/>
         </w:rPr>
-        <w:t>certificat</w:t>
-      </w:r>
-      <w:r>
-        <w:rPr>
-          <w:rFonts w:hint="default" w:ascii="Arial" w:hAnsi="Arial" w:cs="Arial"/>
+        <w:t xml:space="preserve">Full stack </w:t>
+      </w:r>
+      <w:r>
+        <w:rPr>
+          <w:rFonts w:hint="default" w:ascii="Arial" w:hAnsi="Arial" w:eastAsia="Arial MT" w:cs="Arial"/>
+          <w:b w:val="0"/>
+          <w:bCs w:val="0"/>
+          <w:i w:val="0"/>
+          <w:iCs w:val="0"/>
+          <w:color w:val="auto"/>
+          <w:sz w:val="18"/>
+          <w:szCs w:val="18"/>
+          <w:highlight w:val="none"/>
+          <w:vertAlign w:val="baseline"/>
+          <w:lang w:val="en-US" w:eastAsia="en-US" w:bidi="ar-SA"/>
+        </w:rPr>
+        <w:t>Web Development</w:t>
+      </w:r>
+      <w:r>
+        <w:rPr>
+          <w:rFonts w:hint="default" w:ascii="Arial" w:hAnsi="Arial" w:cs="Arial"/>
+          <w:b w:val="0"/>
+          <w:bCs w:val="0"/>
+          <w:i w:val="0"/>
+          <w:iCs w:val="0"/>
+          <w:color w:val="auto"/>
+          <w:sz w:val="18"/>
+          <w:szCs w:val="18"/>
+          <w:highlight w:val="none"/>
+          <w:vertAlign w:val="baseline"/>
+          <w:lang w:val="en-US" w:eastAsia="en-US" w:bidi="ar-SA"/>
+        </w:rPr>
+        <w:t xml:space="preserve"> - </w:t>
+      </w:r>
+      <w:r>
+        <w:rPr>
+          <w:rFonts w:hint="default" w:ascii="Arial" w:hAnsi="Arial" w:eastAsia="Arial MT" w:cs="Arial"/>
+          <w:b w:val="0"/>
+          <w:bCs w:val="0"/>
+          <w:i w:val="0"/>
+          <w:iCs w:val="0"/>
+          <w:color w:val="auto"/>
+          <w:sz w:val="18"/>
+          <w:szCs w:val="18"/>
+          <w:highlight w:val="none"/>
+          <w:vertAlign w:val="baseline"/>
+          <w:lang w:val="en-US" w:eastAsia="en-US" w:bidi="ar-SA"/>
+        </w:rPr>
+        <w:t>GNIIT</w:t>
+      </w:r>
+      <w:r>
+        <w:rPr>
+          <w:rFonts w:hint="default" w:ascii="Arial" w:hAnsi="Arial" w:eastAsia="Arial MT" w:cs="Arial"/>
           <w:b w:val="0"/>
           <w:bCs w:val="0"/>
           <w:i w:val="0"/>
@@ -1672,7 +1682,7 @@
           <w:vertAlign w:val="baseline"/>
           <w:lang w:val="en-IN" w:eastAsia="en-US" w:bidi="ar-SA"/>
         </w:rPr>
-        <w:t>e</w:t>
+        <w:t xml:space="preserve"> </w:t>
       </w:r>
       <w:r>
         <w:rPr>
@@ -1688,27 +1698,11 @@
           <w:vertAlign w:val="baseline"/>
           <w:lang w:val="en-US" w:eastAsia="en-US" w:bidi="ar-SA"/>
         </w:rPr>
-        <w:t xml:space="preserve"> </w:t>
-      </w:r>
-      <w:r>
-        <w:rPr>
-          <w:rFonts w:hint="default" w:ascii="Arial" w:hAnsi="Arial" w:eastAsia="Arial MT" w:cs="Arial"/>
-          <w:b w:val="0"/>
-          <w:bCs w:val="0"/>
-          <w:i w:val="0"/>
-          <w:iCs w:val="0"/>
-          <w:color w:val="auto"/>
-          <w:sz w:val="18"/>
-          <w:szCs w:val="18"/>
-          <w:highlight w:val="none"/>
-          <w:vertAlign w:val="baseline"/>
-          <w:lang w:val="en-IN" w:eastAsia="en-US" w:bidi="ar-SA"/>
-        </w:rPr>
-        <w:t xml:space="preserve">in Full stack </w:t>
-      </w:r>
-      <w:r>
-        <w:rPr>
-          <w:rFonts w:hint="default" w:ascii="Arial" w:hAnsi="Arial" w:eastAsia="Arial MT" w:cs="Arial"/>
+        <w:t>form NIIT</w:t>
+      </w:r>
+      <w:r>
+        <w:rPr>
+          <w:rFonts w:hint="default" w:ascii="Arial" w:hAnsi="Arial" w:cs="Arial"/>
           <w:b w:val="0"/>
           <w:bCs w:val="0"/>
           <w:i w:val="0"/>
@@ -1720,87 +1714,7 @@
           <w:vertAlign w:val="baseline"/>
           <w:lang w:val="en-US" w:eastAsia="en-US" w:bidi="ar-SA"/>
         </w:rPr>
-        <w:t xml:space="preserve">Web Development </w:t>
-      </w:r>
-      <w:r>
-        <w:rPr>
-          <w:rFonts w:hint="default" w:ascii="Arial" w:hAnsi="Arial" w:cs="Arial"/>
-          <w:b w:val="0"/>
-          <w:bCs w:val="0"/>
-          <w:i w:val="0"/>
-          <w:iCs w:val="0"/>
-          <w:color w:val="auto"/>
-          <w:sz w:val="18"/>
-          <w:szCs w:val="18"/>
-          <w:highlight w:val="none"/>
-          <w:vertAlign w:val="baseline"/>
-          <w:lang w:val="en-IN" w:eastAsia="en-US" w:bidi="ar-SA"/>
-        </w:rPr>
-        <w:t>to duration 3 years (</w:t>
-      </w:r>
-      <w:r>
-        <w:rPr>
-          <w:rFonts w:hint="default" w:ascii="Arial" w:hAnsi="Arial" w:eastAsia="Arial MT" w:cs="Arial"/>
-          <w:b w:val="0"/>
-          <w:bCs w:val="0"/>
-          <w:i w:val="0"/>
-          <w:iCs w:val="0"/>
-          <w:color w:val="auto"/>
-          <w:sz w:val="18"/>
-          <w:szCs w:val="18"/>
-          <w:highlight w:val="none"/>
-          <w:vertAlign w:val="baseline"/>
-          <w:lang w:val="en-US" w:eastAsia="en-US" w:bidi="ar-SA"/>
-        </w:rPr>
-        <w:t>GNIIT</w:t>
-      </w:r>
-      <w:r>
-        <w:rPr>
-          <w:rFonts w:hint="default" w:ascii="Arial" w:hAnsi="Arial" w:eastAsia="Arial MT" w:cs="Arial"/>
-          <w:b w:val="0"/>
-          <w:bCs w:val="0"/>
-          <w:i w:val="0"/>
-          <w:iCs w:val="0"/>
-          <w:color w:val="auto"/>
-          <w:sz w:val="18"/>
-          <w:szCs w:val="18"/>
-          <w:highlight w:val="none"/>
-          <w:vertAlign w:val="baseline"/>
-          <w:lang w:val="en-IN" w:eastAsia="en-US" w:bidi="ar-SA"/>
-        </w:rPr>
-        <w:t xml:space="preserve"> </w:t>
-      </w:r>
-      <w:r>
-        <w:rPr>
-          <w:rFonts w:hint="default" w:ascii="Arial" w:hAnsi="Arial" w:eastAsia="Arial MT" w:cs="Arial"/>
-          <w:b w:val="0"/>
-          <w:bCs w:val="0"/>
-          <w:i w:val="0"/>
-          <w:iCs w:val="0"/>
-          <w:color w:val="auto"/>
-          <w:sz w:val="18"/>
-          <w:szCs w:val="18"/>
-          <w:highlight w:val="none"/>
-          <w:vertAlign w:val="baseline"/>
-          <w:lang w:val="en-US" w:eastAsia="en-US" w:bidi="ar-SA"/>
-        </w:rPr>
-        <w:t>form NIIT</w:t>
-      </w:r>
-      <w:r>
-        <w:rPr>
-          <w:rFonts w:hint="default" w:ascii="Arial" w:hAnsi="Arial" w:cs="Arial"/>
-          <w:b w:val="0"/>
-          <w:bCs w:val="0"/>
-          <w:i w:val="0"/>
-          <w:iCs w:val="0"/>
-          <w:color w:val="auto"/>
-          <w:sz w:val="18"/>
-          <w:szCs w:val="18"/>
-          <w:highlight w:val="none"/>
-          <w:vertAlign w:val="baseline"/>
-          <w:lang w:val="en-US" w:eastAsia="en-US" w:bidi="ar-SA"/>
-        </w:rPr>
-        <w:t>)</w:t>
+        <w:t>.</w:t>
       </w:r>
     </w:p>
     <w:p>
@@ -1873,7 +1787,39 @@
           <w:vertAlign w:val="baseline"/>
           <w:lang w:val="en-US" w:eastAsia="en-US" w:bidi="ar-SA"/>
         </w:rPr>
-        <w:t xml:space="preserve"> as a leader and a key member in building enterprise/user-based web </w:t>
+        <w:t xml:space="preserve"> as a</w:t>
+      </w:r>
+      <w:r>
+        <w:rPr>
+          <w:rFonts w:hint="default" w:ascii="Arial" w:hAnsi="Arial" w:cs="Arial"/>
+          <w:b w:val="0"/>
+          <w:bCs w:val="0"/>
+          <w:i w:val="0"/>
+          <w:iCs w:val="0"/>
+          <w:color w:val="auto"/>
+          <w:sz w:val="18"/>
+          <w:szCs w:val="18"/>
+          <w:highlight w:val="none"/>
+          <w:vertAlign w:val="baseline"/>
+          <w:lang w:val="en-US" w:eastAsia="en-US" w:bidi="ar-SA"/>
+        </w:rPr>
+        <w:t xml:space="preserve"> project</w:t>
+      </w:r>
+      <w:r>
+        <w:rPr>
+          <w:rFonts w:hint="default" w:ascii="Arial" w:hAnsi="Arial" w:eastAsia="Arial MT" w:cs="Arial"/>
+          <w:b w:val="0"/>
+          <w:bCs w:val="0"/>
+          <w:i w:val="0"/>
+          <w:iCs w:val="0"/>
+          <w:color w:val="auto"/>
+          <w:sz w:val="18"/>
+          <w:szCs w:val="18"/>
+          <w:highlight w:val="none"/>
+          <w:vertAlign w:val="baseline"/>
+          <w:lang w:val="en-US" w:eastAsia="en-US" w:bidi="ar-SA"/>
+        </w:rPr>
+        <w:t xml:space="preserve"> lead and a key member in building enterprise/user-based web </w:t>
       </w:r>
       <w:r>
         <w:rPr>
@@ -2026,39 +1972,7 @@
           <w:vertAlign w:val="baseline"/>
           <w:lang w:val="en-US" w:eastAsia="en-US" w:bidi="ar-SA"/>
         </w:rPr>
-        <w:t xml:space="preserve">I am an </w:t>
-      </w:r>
-      <w:r>
-        <w:rPr>
-          <w:rFonts w:hint="default" w:ascii="Arial" w:hAnsi="Arial" w:eastAsia="Arial MT" w:cs="Arial"/>
-          <w:b w:val="0"/>
-          <w:bCs w:val="0"/>
-          <w:i w:val="0"/>
-          <w:iCs w:val="0"/>
-          <w:color w:val="auto"/>
-          <w:sz w:val="18"/>
-          <w:szCs w:val="18"/>
-          <w:highlight w:val="none"/>
-          <w:vertAlign w:val="baseline"/>
-          <w:lang w:val="en-IN" w:eastAsia="en-US" w:bidi="ar-SA"/>
-        </w:rPr>
-        <w:t>e</w:t>
-      </w:r>
-      <w:r>
-        <w:rPr>
-          <w:rFonts w:hint="default" w:ascii="Arial" w:hAnsi="Arial" w:eastAsia="Arial MT" w:cs="Arial"/>
-          <w:b w:val="0"/>
-          <w:bCs w:val="0"/>
-          <w:i w:val="0"/>
-          <w:iCs w:val="0"/>
-          <w:color w:val="auto"/>
-          <w:sz w:val="18"/>
-          <w:szCs w:val="18"/>
-          <w:highlight w:val="none"/>
-          <w:vertAlign w:val="baseline"/>
-          <w:lang w:val="en-US" w:eastAsia="en-US" w:bidi="ar-SA"/>
-        </w:rPr>
-        <w:t>fficient, outcome-driven, dynamic, imaginative, self-initiating s</w:t>
+        <w:t>I am an outcome-driven, dynamic, imaginative, self-initiating s</w:t>
       </w:r>
       <w:r>
         <w:rPr>
@@ -2189,25 +2103,25 @@
         <w:pStyle w:val="13"/>
         <w:numPr>
           <w:ilvl w:val="0"/>
-          <w:numId w:val="5"/>
+          <w:numId w:val="4"/>
         </w:numPr>
         <w:bidi w:val="0"/>
         <w:rPr>
           <w:rFonts w:hint="default" w:ascii="Arial" w:hAnsi="Arial" w:cs="Arial"/>
           <w:b/>
           <w:bCs/>
-          <w:sz w:val="20"/>
-          <w:szCs w:val="20"/>
-          <w:lang w:val="en-US"/>
-        </w:rPr>
-      </w:pPr>
-      <w:r>
-        <w:rPr>
-          <w:rFonts w:hint="default" w:ascii="Arial" w:hAnsi="Arial" w:cs="Arial"/>
-          <w:b/>
-          <w:bCs/>
-          <w:sz w:val="20"/>
-          <w:szCs w:val="20"/>
+          <w:sz w:val="21"/>
+          <w:szCs w:val="21"/>
+          <w:lang w:val="en-US"/>
+        </w:rPr>
+      </w:pPr>
+      <w:r>
+        <w:rPr>
+          <w:rFonts w:hint="default" w:ascii="Arial" w:hAnsi="Arial" w:cs="Arial"/>
+          <w:b/>
+          <w:bCs/>
+          <w:sz w:val="21"/>
+          <w:szCs w:val="21"/>
           <w:lang w:val="en-IN"/>
         </w:rPr>
         <w:t xml:space="preserve">Safety Labs Inc. (Feb 2022 - till date) </w:t>
@@ -2217,8 +2131,8 @@
           <w:rFonts w:hint="default" w:ascii="Arial" w:hAnsi="Arial" w:cs="Arial"/>
           <w:i/>
           <w:iCs/>
-          <w:sz w:val="18"/>
-          <w:szCs w:val="18"/>
+          <w:sz w:val="20"/>
+          <w:szCs w:val="20"/>
           <w:lang w:val="en-IN"/>
         </w:rPr>
         <w:t>Telemedicine</w:t>
@@ -2228,41 +2142,63 @@
           <w:rFonts w:hint="default" w:ascii="Arial" w:hAnsi="Arial" w:cs="Arial"/>
           <w:i/>
           <w:iCs/>
-          <w:sz w:val="18"/>
-          <w:szCs w:val="18"/>
-          <w:lang w:val="en-US"/>
-        </w:rPr>
-        <w:t xml:space="preserve"> </w:t>
+          <w:sz w:val="20"/>
+          <w:szCs w:val="20"/>
+          <w:lang w:val="en-US"/>
+        </w:rPr>
+        <w:t xml:space="preserve"> H</w:t>
       </w:r>
       <w:r>
         <w:rPr>
           <w:rFonts w:hint="default" w:ascii="Arial" w:hAnsi="Arial" w:cs="Arial"/>
           <w:i/>
           <w:iCs/>
-          <w:sz w:val="18"/>
-          <w:szCs w:val="18"/>
-          <w:lang w:val="en-IN"/>
-        </w:rPr>
-        <w:t>Home-based</w:t>
+          <w:sz w:val="20"/>
+          <w:szCs w:val="20"/>
+          <w:lang w:val="en-IN"/>
+        </w:rPr>
+        <w:t>ome-</w:t>
       </w:r>
       <w:r>
         <w:rPr>
           <w:rFonts w:hint="default" w:ascii="Arial" w:hAnsi="Arial" w:cs="Arial"/>
           <w:i/>
           <w:iCs/>
-          <w:sz w:val="18"/>
-          <w:szCs w:val="18"/>
-          <w:lang w:val="en-US"/>
-        </w:rPr>
-        <w:t xml:space="preserve"> </w:t>
+          <w:sz w:val="20"/>
+          <w:szCs w:val="20"/>
+          <w:lang w:val="en-US"/>
+        </w:rPr>
+        <w:t>B</w:t>
       </w:r>
       <w:r>
         <w:rPr>
           <w:rFonts w:hint="default" w:ascii="Arial" w:hAnsi="Arial" w:cs="Arial"/>
           <w:i/>
           <w:iCs/>
-          <w:sz w:val="18"/>
-          <w:szCs w:val="18"/>
+          <w:sz w:val="20"/>
+          <w:szCs w:val="20"/>
+          <w:lang w:val="en-IN"/>
+        </w:rPr>
+        <w:t>ased</w:t>
+      </w:r>
+      <w:r>
+        <w:rPr>
+          <w:rFonts w:hint="default" w:ascii="Arial" w:hAnsi="Arial" w:cs="Arial"/>
+          <w:i/>
+          <w:iCs/>
+          <w:sz w:val="20"/>
+          <w:szCs w:val="20"/>
+          <w:lang w:val="en-US"/>
+        </w:rPr>
+        <w:t xml:space="preserve"> </w:t>
+      </w:r>
+      <w:r>
+        <w:rPr>
+          <w:rFonts w:hint="default" w:ascii="Arial" w:hAnsi="Arial" w:cs="Arial"/>
+          <w:i/>
+          <w:iCs/>
+          <w:sz w:val="20"/>
+          <w:szCs w:val="20"/>
           <w:lang w:val="en-IN"/>
         </w:rPr>
         <w:t>Health Care</w:t>
@@ -2276,12 +2212,10 @@
           <w:numId w:val="0"/>
         </w:numPr>
         <w:bidi w:val="0"/>
-        <w:ind w:firstLine="501" w:firstLineChars="250"/>
-        <w:rPr>
-          <w:rFonts w:hint="default" w:ascii="Arial" w:hAnsi="Arial" w:cs="Arial"/>
-          <w:sz w:val="20"/>
-          <w:szCs w:val="20"/>
-          <w:lang w:val="en-US"/>
+        <w:rPr>
+          <w:rFonts w:hint="default" w:ascii="Arial" w:hAnsi="Arial" w:cs="Arial"/>
+          <w:sz w:val="20"/>
+          <w:szCs w:val="20"/>
         </w:rPr>
       </w:pPr>
       <w:r>
@@ -2304,7 +2238,62 @@
           <w:szCs w:val="20"/>
           <w:lang w:val="en-US"/>
         </w:rPr>
-        <w:t xml:space="preserve">: </w:t>
+        <w:t xml:space="preserve">: SDE-II, </w:t>
+      </w:r>
+      <w:r>
+        <w:rPr>
+          <w:rFonts w:hint="default" w:ascii="Arial" w:hAnsi="Arial" w:cs="Arial"/>
+          <w:b/>
+          <w:bCs/>
+          <w:sz w:val="20"/>
+          <w:szCs w:val="20"/>
+          <w:lang w:val="en-US" w:eastAsia="en-US"/>
+        </w:rPr>
+        <w:t>Full Stack Developer</w:t>
+      </w:r>
+      <w:r>
+        <w:rPr>
+          <w:rFonts w:hint="default" w:ascii="Arial" w:hAnsi="Arial" w:cs="Arial"/>
+          <w:b/>
+          <w:bCs/>
+          <w:sz w:val="20"/>
+          <w:szCs w:val="20"/>
+          <w:lang w:val="en-IN" w:eastAsia="en-US"/>
+        </w:rPr>
+        <w:t xml:space="preserve"> (Java and JavaScript)</w:t>
+      </w:r>
+      <w:r>
+        <w:rPr>
+          <w:rFonts w:hint="default" w:ascii="Arial" w:hAnsi="Arial" w:cs="Arial"/>
+          <w:b w:val="0"/>
+          <w:bCs w:val="0"/>
+          <w:sz w:val="20"/>
+          <w:szCs w:val="20"/>
+          <w:lang w:val="en-US"/>
+        </w:rPr>
+        <w:t xml:space="preserve"> &lt; Full Stack Developer </w:t>
+      </w:r>
+      <w:r>
+        <w:rPr>
+          <w:rFonts w:hint="default" w:ascii="Arial" w:hAnsi="Arial" w:cs="Arial"/>
+          <w:b w:val="0"/>
+          <w:bCs w:val="0"/>
+          <w:sz w:val="20"/>
+          <w:szCs w:val="20"/>
+          <w:lang w:val="en-US" w:eastAsia="en-US"/>
+        </w:rPr>
+        <w:t xml:space="preserve">&lt; </w:t>
+      </w:r>
+      <w:r>
+        <w:rPr>
+          <w:rFonts w:hint="default" w:ascii="Arial" w:hAnsi="Arial" w:cs="Arial"/>
+          <w:b w:val="0"/>
+          <w:bCs w:val="0"/>
+          <w:sz w:val="20"/>
+          <w:szCs w:val="20"/>
+          <w:lang w:val="en-US"/>
+        </w:rPr>
+        <w:t>Java Developer</w:t>
       </w:r>
     </w:p>
     <w:p>
@@ -2312,83 +2301,7 @@
         <w:pStyle w:val="13"/>
         <w:numPr>
           <w:ilvl w:val="0"/>
-          <w:numId w:val="0"/>
-        </w:numPr>
-        <w:bidi w:val="0"/>
-        <w:ind w:firstLine="720" w:firstLineChars="0"/>
-        <w:rPr>
-          <w:rFonts w:hint="default" w:ascii="Arial" w:hAnsi="Arial" w:cs="Arial"/>
-          <w:sz w:val="20"/>
-          <w:szCs w:val="20"/>
-        </w:rPr>
-      </w:pPr>
-      <w:r>
-        <w:rPr>
-          <w:rFonts w:hint="default" w:ascii="Arial" w:hAnsi="Arial" w:cs="Arial"/>
-          <w:b/>
-          <w:bCs/>
-          <w:sz w:val="20"/>
-          <w:szCs w:val="20"/>
-          <w:lang w:val="en-US"/>
-        </w:rPr>
-        <w:t xml:space="preserve">Java Developer &gt; Full Stack Developer &gt; </w:t>
-      </w:r>
-      <w:r>
-        <w:rPr>
-          <w:rFonts w:hint="default" w:ascii="Arial" w:hAnsi="Arial" w:cs="Arial"/>
-          <w:b/>
-          <w:bCs/>
-          <w:sz w:val="20"/>
-          <w:szCs w:val="20"/>
-          <w:lang w:val="en-IN" w:eastAsia="en-US"/>
-        </w:rPr>
-        <w:t xml:space="preserve">SDE-II, </w:t>
-      </w:r>
-      <w:r>
-        <w:rPr>
-          <w:rFonts w:hint="default" w:ascii="Arial" w:hAnsi="Arial" w:cs="Arial"/>
-          <w:b/>
-          <w:bCs/>
-          <w:sz w:val="20"/>
-          <w:szCs w:val="20"/>
-          <w:lang w:val="en-US" w:eastAsia="en-US"/>
-        </w:rPr>
-        <w:t>Full Stack Developer</w:t>
-      </w:r>
-      <w:r>
-        <w:rPr>
-          <w:rFonts w:hint="default" w:ascii="Arial" w:hAnsi="Arial" w:cs="Arial"/>
-          <w:b/>
-          <w:bCs/>
-          <w:sz w:val="20"/>
-          <w:szCs w:val="20"/>
-          <w:lang w:val="en-IN" w:eastAsia="en-US"/>
-        </w:rPr>
-        <w:t xml:space="preserve"> (Java and JavaScript)</w:t>
-      </w:r>
-    </w:p>
-    <w:p>
-      <w:pPr>
-        <w:pStyle w:val="13"/>
-        <w:numPr>
-          <w:ilvl w:val="0"/>
-          <w:numId w:val="0"/>
-        </w:numPr>
-        <w:bidi w:val="0"/>
-        <w:ind w:leftChars="0"/>
-        <w:rPr>
-          <w:rFonts w:hint="default" w:ascii="Arial" w:hAnsi="Arial" w:cs="Arial"/>
-          <w:sz w:val="20"/>
-          <w:szCs w:val="20"/>
-        </w:rPr>
-      </w:pPr>
-    </w:p>
-    <w:p>
-      <w:pPr>
-        <w:pStyle w:val="13"/>
-        <w:numPr>
-          <w:ilvl w:val="0"/>
-          <w:numId w:val="6"/>
+          <w:numId w:val="5"/>
         </w:numPr>
         <w:bidi w:val="0"/>
         <w:ind w:left="420" w:leftChars="0" w:hanging="420" w:firstLineChars="0"/>
@@ -2429,7 +2342,7 @@
         <w:widowControl w:val="0"/>
         <w:numPr>
           <w:ilvl w:val="0"/>
-          <w:numId w:val="7"/>
+          <w:numId w:val="6"/>
         </w:numPr>
         <w:tabs>
           <w:tab w:val="clear" w:pos="1260"/>
@@ -2460,7 +2373,43 @@
           <w:szCs w:val="18"/>
           <w:lang w:val="en-IN"/>
         </w:rPr>
-        <w:t>Development and refinement of new and existing APIs and User Interfaces.</w:t>
+        <w:t xml:space="preserve">Development and refinement of </w:t>
+      </w:r>
+      <w:r>
+        <w:rPr>
+          <w:rFonts w:hint="default" w:ascii="Arial" w:hAnsi="Arial" w:eastAsia="Batang" w:cs="Arial"/>
+          <w:sz w:val="18"/>
+          <w:szCs w:val="18"/>
+          <w:lang w:val="en-US"/>
+        </w:rPr>
+        <w:t xml:space="preserve">Java, spring-boot </w:t>
+      </w:r>
+      <w:r>
+        <w:rPr>
+          <w:rFonts w:hint="default" w:ascii="Arial" w:hAnsi="Arial" w:eastAsia="Batang" w:cs="Arial"/>
+          <w:sz w:val="18"/>
+          <w:szCs w:val="18"/>
+          <w:lang w:val="en-IN"/>
+        </w:rPr>
+        <w:t xml:space="preserve">APIs and </w:t>
+      </w:r>
+      <w:r>
+        <w:rPr>
+          <w:rFonts w:hint="default" w:ascii="Arial" w:hAnsi="Arial" w:eastAsia="Batang" w:cs="Arial"/>
+          <w:sz w:val="18"/>
+          <w:szCs w:val="18"/>
+          <w:lang w:val="en-US"/>
+        </w:rPr>
+        <w:t>creation and re-creation of HTML, ReactJS UIs</w:t>
+      </w:r>
+      <w:r>
+        <w:rPr>
+          <w:rFonts w:hint="default" w:ascii="Arial" w:hAnsi="Arial" w:eastAsia="Batang" w:cs="Arial"/>
+          <w:sz w:val="18"/>
+          <w:szCs w:val="18"/>
+          <w:lang w:val="en-IN"/>
+        </w:rPr>
+        <w:t>.</w:t>
       </w:r>
     </w:p>
     <w:p>
@@ -2471,7 +2420,7 @@
         <w:widowControl w:val="0"/>
         <w:numPr>
           <w:ilvl w:val="0"/>
-          <w:numId w:val="7"/>
+          <w:numId w:val="6"/>
         </w:numPr>
         <w:tabs>
           <w:tab w:val="clear" w:pos="1260"/>
@@ -2500,9 +2449,9 @@
           <w:rFonts w:hint="default" w:ascii="Arial" w:hAnsi="Arial" w:eastAsia="Batang" w:cs="Arial"/>
           <w:sz w:val="18"/>
           <w:szCs w:val="18"/>
-          <w:lang w:val="en-IN"/>
-        </w:rPr>
-        <w:t>Super-headed</w:t>
+          <w:lang w:val="en-US"/>
+        </w:rPr>
+        <w:t>I have d</w:t>
       </w:r>
       <w:r>
         <w:rPr>
@@ -2510,11 +2459,46 @@
           <w:sz w:val="18"/>
           <w:szCs w:val="18"/>
         </w:rPr>
-        <w:t xml:space="preserve"> the development of the Scheduler project, resulting in an impressive </w:t>
+        <w:t>evelop</w:t>
       </w:r>
       <w:r>
         <w:rPr>
           <w:rFonts w:hint="default" w:ascii="Arial" w:hAnsi="Arial" w:eastAsia="Batang" w:cs="Arial"/>
+          <w:sz w:val="18"/>
+          <w:szCs w:val="18"/>
+          <w:lang w:val="en-US"/>
+        </w:rPr>
+        <w:t xml:space="preserve">ed the </w:t>
+      </w:r>
+      <w:r>
+        <w:rPr>
+          <w:rFonts w:hint="default" w:ascii="Arial" w:hAnsi="Arial" w:eastAsia="Batang" w:cs="Arial"/>
+          <w:sz w:val="18"/>
+          <w:szCs w:val="18"/>
+          <w:lang w:val="en-IN"/>
+        </w:rPr>
+        <w:t>calendar-based</w:t>
+      </w:r>
+      <w:r>
+        <w:rPr>
+          <w:rFonts w:hint="default" w:ascii="Arial" w:hAnsi="Arial" w:eastAsia="Batang" w:cs="Arial"/>
+          <w:sz w:val="18"/>
+          <w:szCs w:val="18"/>
+          <w:lang w:val="en-US"/>
+        </w:rPr>
+        <w:t xml:space="preserve"> appointment scheduling system </w:t>
+      </w:r>
+      <w:r>
+        <w:rPr>
+          <w:rFonts w:hint="default" w:ascii="Arial" w:hAnsi="Arial" w:eastAsia="Batang" w:cs="Arial"/>
+          <w:sz w:val="18"/>
+          <w:szCs w:val="18"/>
+        </w:rPr>
+        <w:t xml:space="preserve">resulting in an impressive </w:t>
+      </w:r>
+      <w:r>
+        <w:rPr>
+          <w:rFonts w:hint="default" w:ascii="Arial" w:hAnsi="Arial" w:eastAsia="Batang" w:cs="Arial"/>
           <w:b/>
           <w:sz w:val="18"/>
           <w:szCs w:val="18"/>
@@ -2529,7 +2513,7 @@
           <w:sz w:val="18"/>
           <w:szCs w:val="18"/>
         </w:rPr>
-        <w:t>% reduction in the</w:t>
+        <w:t xml:space="preserve">% reduction </w:t>
       </w:r>
       <w:r>
         <w:rPr>
@@ -2537,9 +2521,9 @@
           <w:b/>
           <w:sz w:val="18"/>
           <w:szCs w:val="18"/>
-          <w:lang w:val="en-IN"/>
-        </w:rPr>
-        <w:t xml:space="preserve"> </w:t>
+          <w:lang w:val="en-US"/>
+        </w:rPr>
+        <w:t xml:space="preserve">of healthcare management </w:t>
       </w:r>
       <w:r>
         <w:rPr>
@@ -2553,27 +2537,34 @@
       <w:r>
         <w:rPr>
           <w:rFonts w:hint="default" w:ascii="Arial" w:hAnsi="Arial" w:eastAsia="Batang" w:cs="Arial"/>
-          <w:sz w:val="18"/>
-          <w:szCs w:val="18"/>
-        </w:rPr>
-        <w:t xml:space="preserve"> of healthcare m</w:t>
+          <w:b/>
+          <w:sz w:val="18"/>
+          <w:szCs w:val="18"/>
+          <w:lang w:val="en-US"/>
+        </w:rPr>
+        <w:t xml:space="preserve">, </w:t>
       </w:r>
       <w:r>
         <w:rPr>
           <w:rFonts w:hint="default" w:ascii="Arial" w:hAnsi="Arial" w:eastAsia="Batang" w:cs="Arial"/>
-          <w:sz w:val="18"/>
-          <w:szCs w:val="18"/>
-          <w:lang w:val="en-US"/>
-        </w:rPr>
-        <w:t>anagement team</w:t>
+          <w:b w:val="0"/>
+          <w:bCs/>
+          <w:sz w:val="18"/>
+          <w:szCs w:val="18"/>
+          <w:lang w:val="en-US"/>
+        </w:rPr>
+        <w:t xml:space="preserve">providing </w:t>
       </w:r>
       <w:r>
         <w:rPr>
           <w:rFonts w:hint="default" w:ascii="Arial" w:hAnsi="Arial" w:eastAsia="Batang" w:cs="Arial"/>
-          <w:sz w:val="18"/>
-          <w:szCs w:val="18"/>
-        </w:rPr>
-        <w:t xml:space="preserve"> and remarkable </w:t>
+          <w:b/>
+          <w:bCs/>
+          <w:sz w:val="18"/>
+          <w:szCs w:val="18"/>
+          <w:lang w:val="en-US"/>
+        </w:rPr>
+        <w:t>20</w:t>
       </w:r>
       <w:r>
         <w:rPr>
@@ -2582,9 +2573,8 @@
           <w:bCs/>
           <w:sz w:val="18"/>
           <w:szCs w:val="18"/>
-          <w:lang w:val="en-US"/>
-        </w:rPr>
-        <w:t>20</w:t>
+        </w:rPr>
+        <w:t xml:space="preserve">% increase </w:t>
       </w:r>
       <w:r>
         <w:rPr>
@@ -2593,8 +2583,19 @@
           <w:bCs/>
           <w:sz w:val="18"/>
           <w:szCs w:val="18"/>
-        </w:rPr>
-        <w:t>% increase in revenue</w:t>
+          <w:lang w:val="en-US"/>
+        </w:rPr>
+        <w:t xml:space="preserve">of </w:t>
+      </w:r>
+      <w:r>
+        <w:rPr>
+          <w:rFonts w:hint="default" w:ascii="Arial" w:hAnsi="Arial" w:eastAsia="Batang" w:cs="Arial"/>
+          <w:b/>
+          <w:bCs/>
+          <w:sz w:val="18"/>
+          <w:szCs w:val="18"/>
+        </w:rPr>
+        <w:t>revenue</w:t>
       </w:r>
       <w:r>
         <w:rPr>
@@ -2616,7 +2617,7 @@
         <w:widowControl w:val="0"/>
         <w:numPr>
           <w:ilvl w:val="0"/>
-          <w:numId w:val="7"/>
+          <w:numId w:val="6"/>
         </w:numPr>
         <w:tabs>
           <w:tab w:val="clear" w:pos="1260"/>
@@ -2647,79 +2648,25 @@
           <w:szCs w:val="18"/>
           <w:lang w:val="en-US"/>
         </w:rPr>
-        <w:t xml:space="preserve">Created </w:t>
+        <w:t xml:space="preserve">Recreated effecient, responsive and better UIs to consume, present and process patient vitals readings in multiple ways. Resulting in increased </w:t>
+      </w:r>
+      <w:r>
+        <w:rPr>
+          <w:rFonts w:hint="default" w:ascii="Arial" w:hAnsi="Arial" w:eastAsia="Batang"/>
+          <w:sz w:val="18"/>
+          <w:szCs w:val="18"/>
+          <w:lang w:val="en-US"/>
+        </w:rPr>
+        <w:t xml:space="preserve">performance </w:t>
       </w:r>
       <w:r>
         <w:rPr>
           <w:rFonts w:hint="default" w:ascii="Arial" w:hAnsi="Arial" w:eastAsia="Batang" w:cs="Arial"/>
           <w:sz w:val="18"/>
           <w:szCs w:val="18"/>
-          <w:lang w:val="en-IN"/>
-        </w:rPr>
-        <w:t>a calendar-based</w:t>
-      </w:r>
-      <w:r>
-        <w:rPr>
-          <w:rFonts w:hint="default" w:ascii="Arial" w:hAnsi="Arial" w:eastAsia="Batang" w:cs="Arial"/>
-          <w:sz w:val="18"/>
-          <w:szCs w:val="18"/>
-          <w:lang w:val="en-US"/>
-        </w:rPr>
-        <w:t xml:space="preserve"> appointment scheduling system, </w:t>
-      </w:r>
-      <w:r>
-        <w:rPr>
-          <w:rFonts w:hint="default" w:ascii="Arial" w:hAnsi="Arial" w:eastAsia="Batang" w:cs="Arial"/>
-          <w:sz w:val="18"/>
-          <w:szCs w:val="18"/>
-          <w:lang w:val="en-IN"/>
-        </w:rPr>
-        <w:t xml:space="preserve">incorporating </w:t>
-      </w:r>
-      <w:r>
-        <w:rPr>
-          <w:rFonts w:hint="default" w:ascii="Arial" w:hAnsi="Arial" w:eastAsia="Batang" w:cs="Arial"/>
-          <w:sz w:val="18"/>
-          <w:szCs w:val="18"/>
-          <w:lang w:val="en-US"/>
-        </w:rPr>
-        <w:t xml:space="preserve">practitioner-patient approval and </w:t>
-      </w:r>
-      <w:r>
-        <w:rPr>
-          <w:rFonts w:hint="default" w:ascii="Arial" w:hAnsi="Arial" w:eastAsia="Batang" w:cs="Arial"/>
-          <w:sz w:val="18"/>
-          <w:szCs w:val="18"/>
-          <w:lang w:val="en-IN"/>
-        </w:rPr>
-        <w:t>personalized</w:t>
-      </w:r>
-      <w:r>
-        <w:rPr>
-          <w:rFonts w:hint="default" w:ascii="Arial" w:hAnsi="Arial" w:eastAsia="Batang" w:cs="Arial"/>
-          <w:sz w:val="18"/>
-          <w:szCs w:val="18"/>
-          <w:lang w:val="en-US"/>
-        </w:rPr>
-        <w:t xml:space="preserve"> suggestions </w:t>
-      </w:r>
-      <w:r>
-        <w:rPr>
-          <w:rFonts w:hint="default" w:ascii="Arial" w:hAnsi="Arial" w:eastAsia="Batang" w:cs="Arial"/>
-          <w:sz w:val="18"/>
-          <w:szCs w:val="18"/>
-          <w:lang w:val="en-IN"/>
-        </w:rPr>
-        <w:t xml:space="preserve">based on the </w:t>
-      </w:r>
-      <w:r>
-        <w:rPr>
-          <w:rFonts w:hint="default" w:ascii="Arial" w:hAnsi="Arial" w:eastAsia="Batang" w:cs="Arial"/>
-          <w:sz w:val="18"/>
-          <w:szCs w:val="18"/>
-          <w:lang w:val="en-US"/>
-        </w:rPr>
-        <w:t>usage and medical history.</w:t>
+          <w:lang w:val="en-US"/>
+        </w:rPr>
+        <w:t>and customer engagement.</w:t>
       </w:r>
     </w:p>
     <w:p>
@@ -2730,7 +2677,7 @@
         <w:widowControl w:val="0"/>
         <w:numPr>
           <w:ilvl w:val="0"/>
-          <w:numId w:val="7"/>
+          <w:numId w:val="6"/>
         </w:numPr>
         <w:tabs>
           <w:tab w:val="clear" w:pos="1260"/>
@@ -2761,7 +2708,25 @@
           <w:szCs w:val="18"/>
           <w:lang w:val="en-US"/>
         </w:rPr>
-        <w:t>Recreate better multiple ways of collecting, processing, persisting, and presenting the vital readings of the patients. Resulting in increased customer engagement by 10%.</w:t>
+        <w:t>Developed high</w:t>
+      </w:r>
+      <w:r>
+        <w:rPr>
+          <w:rFonts w:hint="default" w:ascii="Arial" w:hAnsi="Arial" w:eastAsia="Batang" w:cs="Arial"/>
+          <w:sz w:val="18"/>
+          <w:szCs w:val="18"/>
+          <w:lang w:val="en-IN"/>
+        </w:rPr>
+        <w:t>-</w:t>
+      </w:r>
+      <w:r>
+        <w:rPr>
+          <w:rFonts w:hint="default" w:ascii="Arial" w:hAnsi="Arial" w:eastAsia="Batang" w:cs="Arial"/>
+          <w:sz w:val="18"/>
+          <w:szCs w:val="18"/>
+          <w:lang w:val="en-US"/>
+        </w:rPr>
+        <w:t>processing front-end for dedicated low powered hardware running on web to ensure smooth working running on custom Sirona OS for TVs.</w:t>
       </w:r>
     </w:p>
     <w:p>
@@ -2772,7 +2737,7 @@
         <w:widowControl w:val="0"/>
         <w:numPr>
           <w:ilvl w:val="0"/>
-          <w:numId w:val="7"/>
+          <w:numId w:val="6"/>
         </w:numPr>
         <w:tabs>
           <w:tab w:val="clear" w:pos="1260"/>
@@ -2803,25 +2768,7 @@
           <w:szCs w:val="18"/>
           <w:lang w:val="en-US"/>
         </w:rPr>
-        <w:t>Developed high</w:t>
-      </w:r>
-      <w:r>
-        <w:rPr>
-          <w:rFonts w:hint="default" w:ascii="Arial" w:hAnsi="Arial" w:eastAsia="Batang" w:cs="Arial"/>
-          <w:sz w:val="18"/>
-          <w:szCs w:val="18"/>
-          <w:lang w:val="en-IN"/>
-        </w:rPr>
-        <w:t>-</w:t>
-      </w:r>
-      <w:r>
-        <w:rPr>
-          <w:rFonts w:hint="default" w:ascii="Arial" w:hAnsi="Arial" w:eastAsia="Batang" w:cs="Arial"/>
-          <w:sz w:val="18"/>
-          <w:szCs w:val="18"/>
-          <w:lang w:val="en-US"/>
-        </w:rPr>
-        <w:t>processing front-end for dedicated low powered hardware running on web to ensure smooth working running on custom Sirona OS for TVs.</w:t>
+        <w:t>I have worked with AI and have integrated them in chat bot for generative response.</w:t>
       </w:r>
     </w:p>
     <w:p>
@@ -2832,7 +2779,7 @@
         <w:widowControl w:val="0"/>
         <w:numPr>
           <w:ilvl w:val="0"/>
-          <w:numId w:val="7"/>
+          <w:numId w:val="6"/>
         </w:numPr>
         <w:tabs>
           <w:tab w:val="clear" w:pos="1260"/>
@@ -2863,7 +2810,7 @@
           <w:szCs w:val="18"/>
           <w:lang w:val="en-US"/>
         </w:rPr>
-        <w:t>Working with AIs, and integrating them in chat bot and product companions.</w:t>
+        <w:t>Worked very closely with Salesforce developers and admin while developing software for Salesforce store.</w:t>
       </w:r>
     </w:p>
     <w:p>
@@ -2874,7 +2821,7 @@
         <w:widowControl w:val="0"/>
         <w:numPr>
           <w:ilvl w:val="0"/>
-          <w:numId w:val="7"/>
+          <w:numId w:val="6"/>
         </w:numPr>
         <w:tabs>
           <w:tab w:val="clear" w:pos="1260"/>
@@ -2892,102 +2839,77 @@
         <w:ind w:left="879" w:leftChars="0" w:hanging="420" w:firstLineChars="0"/>
         <w:textAlignment w:val="auto"/>
         <w:rPr>
-          <w:rFonts w:hint="default" w:ascii="Arial" w:hAnsi="Arial" w:eastAsia="Batang" w:cs="Arial"/>
-          <w:sz w:val="18"/>
-          <w:szCs w:val="18"/>
-          <w:lang w:val="en-US"/>
-        </w:rPr>
-      </w:pPr>
-      <w:r>
-        <w:rPr>
-          <w:rFonts w:hint="default" w:ascii="Arial" w:hAnsi="Arial" w:eastAsia="Batang" w:cs="Arial"/>
-          <w:sz w:val="18"/>
-          <w:szCs w:val="18"/>
-          <w:lang w:val="en-US"/>
-        </w:rPr>
-        <w:t>Worked very close with Salesforce developers and admin.</w:t>
-      </w:r>
-    </w:p>
-    <w:p>
-      <w:pPr>
-        <w:keepNext w:val="0"/>
-        <w:keepLines w:val="0"/>
-        <w:pageBreakBefore w:val="0"/>
-        <w:widowControl w:val="0"/>
+          <w:rFonts w:hint="default" w:ascii="Arial" w:hAnsi="Arial" w:cs="Arial"/>
+          <w:sz w:val="18"/>
+          <w:szCs w:val="18"/>
+          <w:lang w:val="en-US"/>
+        </w:rPr>
+      </w:pPr>
+      <w:r>
+        <w:rPr>
+          <w:rFonts w:hint="default" w:ascii="Arial" w:hAnsi="Arial" w:cs="Arial"/>
+          <w:sz w:val="18"/>
+          <w:szCs w:val="18"/>
+        </w:rPr>
+        <w:t xml:space="preserve">Collaborated with </w:t>
+      </w:r>
+      <w:r>
+        <w:rPr>
+          <w:rFonts w:hint="default" w:ascii="Arial" w:hAnsi="Arial" w:cs="Arial"/>
+          <w:sz w:val="18"/>
+          <w:szCs w:val="18"/>
+          <w:lang w:val="en-US"/>
+        </w:rPr>
+        <w:t>q</w:t>
+      </w:r>
+      <w:r>
+        <w:rPr>
+          <w:rFonts w:hint="default" w:ascii="Arial" w:hAnsi="Arial" w:cs="Arial"/>
+          <w:sz w:val="18"/>
+          <w:szCs w:val="18"/>
+        </w:rPr>
+        <w:t xml:space="preserve">uality </w:t>
+      </w:r>
+      <w:r>
+        <w:rPr>
+          <w:rFonts w:hint="default" w:ascii="Arial" w:hAnsi="Arial" w:cs="Arial"/>
+          <w:sz w:val="18"/>
+          <w:szCs w:val="18"/>
+          <w:lang w:val="en-US"/>
+        </w:rPr>
+        <w:t>a</w:t>
+      </w:r>
+      <w:r>
+        <w:rPr>
+          <w:rFonts w:hint="default" w:ascii="Arial" w:hAnsi="Arial" w:cs="Arial"/>
+          <w:sz w:val="18"/>
+          <w:szCs w:val="18"/>
+        </w:rPr>
+        <w:t>ssurance team and provided detailed product documentation.</w:t>
+      </w:r>
+    </w:p>
+    <w:p>
+      <w:pPr>
+        <w:numPr>
+          <w:ilvl w:val="0"/>
+          <w:numId w:val="0"/>
+        </w:numPr>
+        <w:rPr>
+          <w:rFonts w:hint="default" w:ascii="Arial" w:hAnsi="Arial" w:cs="Arial"/>
+          <w:sz w:val="18"/>
+          <w:szCs w:val="18"/>
+          <w:lang w:val="en-US"/>
+        </w:rPr>
+      </w:pPr>
+    </w:p>
+    <w:p>
+      <w:pPr>
+        <w:pStyle w:val="13"/>
         <w:numPr>
           <w:ilvl w:val="0"/>
           <w:numId w:val="7"/>
         </w:numPr>
         <w:tabs>
-          <w:tab w:val="clear" w:pos="1260"/>
-        </w:tabs>
-        <w:kinsoku/>
-        <w:wordWrap/>
-        <w:overflowPunct/>
-        <w:topLinePunct w:val="0"/>
-        <w:autoSpaceDE w:val="0"/>
-        <w:autoSpaceDN w:val="0"/>
-        <w:bidi w:val="0"/>
-        <w:adjustRightInd/>
-        <w:snapToGrid/>
-        <w:spacing w:line="276" w:lineRule="auto"/>
-        <w:ind w:left="879" w:leftChars="0" w:hanging="420" w:firstLineChars="0"/>
-        <w:textAlignment w:val="auto"/>
-        <w:rPr>
-          <w:rFonts w:hint="default" w:ascii="Arial" w:hAnsi="Arial" w:cs="Arial"/>
-          <w:sz w:val="18"/>
-          <w:szCs w:val="18"/>
-          <w:lang w:val="en-US"/>
-        </w:rPr>
-      </w:pPr>
-      <w:r>
-        <w:rPr>
-          <w:rFonts w:hint="default" w:ascii="Arial" w:hAnsi="Arial" w:cs="Arial"/>
-          <w:sz w:val="18"/>
-          <w:szCs w:val="18"/>
-        </w:rPr>
-        <w:t xml:space="preserve">Collaborated with Quality </w:t>
-      </w:r>
-      <w:r>
-        <w:rPr>
-          <w:rFonts w:hint="default" w:ascii="Arial" w:hAnsi="Arial" w:cs="Arial"/>
-          <w:sz w:val="18"/>
-          <w:szCs w:val="18"/>
-          <w:lang w:val="en-US"/>
-        </w:rPr>
-        <w:t>a</w:t>
-      </w:r>
-      <w:r>
-        <w:rPr>
-          <w:rFonts w:hint="default" w:ascii="Arial" w:hAnsi="Arial" w:cs="Arial"/>
-          <w:sz w:val="18"/>
-          <w:szCs w:val="18"/>
-        </w:rPr>
-        <w:t>ssurance team and provided detailed product documentation.</w:t>
-      </w:r>
-    </w:p>
-    <w:p>
-      <w:pPr>
-        <w:numPr>
-          <w:ilvl w:val="0"/>
-          <w:numId w:val="0"/>
-        </w:numPr>
-        <w:rPr>
-          <w:rFonts w:hint="default" w:ascii="Arial" w:hAnsi="Arial" w:cs="Arial"/>
-          <w:sz w:val="18"/>
-          <w:szCs w:val="18"/>
-          <w:lang w:val="en-US"/>
-        </w:rPr>
-      </w:pPr>
-    </w:p>
-    <w:p>
-      <w:pPr>
-        <w:pStyle w:val="13"/>
-        <w:numPr>
-          <w:ilvl w:val="0"/>
-          <w:numId w:val="8"/>
-        </w:numPr>
-        <w:tabs>
           <w:tab w:val="clear" w:pos="420"/>
         </w:tabs>
         <w:ind w:left="420" w:leftChars="0" w:hanging="420" w:firstLineChars="0"/>
@@ -2995,18 +2917,18 @@
           <w:rFonts w:hint="default" w:ascii="Arial" w:hAnsi="Arial" w:cs="Arial"/>
           <w:b/>
           <w:bCs/>
-          <w:sz w:val="18"/>
-          <w:szCs w:val="18"/>
-          <w:lang w:val="en-US"/>
-        </w:rPr>
-      </w:pPr>
-      <w:r>
-        <w:rPr>
-          <w:rFonts w:hint="default" w:ascii="Arial" w:hAnsi="Arial" w:cs="Arial"/>
-          <w:b/>
-          <w:bCs/>
-          <w:sz w:val="20"/>
-          <w:szCs w:val="20"/>
+          <w:sz w:val="20"/>
+          <w:szCs w:val="20"/>
+          <w:lang w:val="en-US"/>
+        </w:rPr>
+      </w:pPr>
+      <w:r>
+        <w:rPr>
+          <w:rFonts w:hint="default" w:ascii="Arial" w:hAnsi="Arial" w:cs="Arial"/>
+          <w:b/>
+          <w:bCs/>
+          <w:sz w:val="21"/>
+          <w:szCs w:val="21"/>
           <w:lang w:val="en-US"/>
         </w:rPr>
         <w:t>Net</w:t>
@@ -3016,8 +2938,8 @@
           <w:rFonts w:hint="default" w:ascii="Arial" w:hAnsi="Arial" w:cs="Arial"/>
           <w:b/>
           <w:bCs/>
-          <w:sz w:val="20"/>
-          <w:szCs w:val="20"/>
+          <w:sz w:val="21"/>
+          <w:szCs w:val="21"/>
           <w:lang w:val="en-IN"/>
         </w:rPr>
         <w:t xml:space="preserve"> </w:t>
@@ -3027,8 +2949,8 @@
           <w:rFonts w:hint="default" w:ascii="Arial" w:hAnsi="Arial" w:cs="Arial"/>
           <w:b/>
           <w:bCs/>
-          <w:sz w:val="20"/>
-          <w:szCs w:val="20"/>
+          <w:sz w:val="21"/>
+          <w:szCs w:val="21"/>
           <w:lang w:val="en-US"/>
         </w:rPr>
         <w:t xml:space="preserve">Creative Mind Solutions </w:t>
@@ -3038,8 +2960,8 @@
           <w:rFonts w:hint="default" w:ascii="Arial" w:hAnsi="Arial" w:cs="Arial"/>
           <w:b/>
           <w:bCs/>
-          <w:sz w:val="20"/>
-          <w:szCs w:val="20"/>
+          <w:sz w:val="21"/>
+          <w:szCs w:val="21"/>
           <w:lang w:val="en-IN"/>
         </w:rPr>
         <w:t>(</w:t>
@@ -3049,8 +2971,8 @@
           <w:rFonts w:hint="default" w:ascii="Arial" w:hAnsi="Arial" w:cs="Arial"/>
           <w:b/>
           <w:bCs/>
-          <w:sz w:val="18"/>
-          <w:szCs w:val="18"/>
+          <w:sz w:val="20"/>
+          <w:szCs w:val="20"/>
           <w:lang w:val="en-IN"/>
         </w:rPr>
         <w:t xml:space="preserve">Oct </w:t>
@@ -3060,8 +2982,8 @@
           <w:rFonts w:hint="default" w:ascii="Arial" w:hAnsi="Arial" w:cs="Arial"/>
           <w:b/>
           <w:bCs/>
-          <w:sz w:val="18"/>
-          <w:szCs w:val="18"/>
+          <w:sz w:val="20"/>
+          <w:szCs w:val="20"/>
           <w:lang w:val="en-US"/>
         </w:rPr>
         <w:t>20</w:t>
@@ -3071,8 +2993,8 @@
           <w:rFonts w:hint="default" w:ascii="Arial" w:hAnsi="Arial" w:cs="Arial"/>
           <w:b/>
           <w:bCs/>
-          <w:sz w:val="18"/>
-          <w:szCs w:val="18"/>
+          <w:sz w:val="20"/>
+          <w:szCs w:val="20"/>
           <w:lang w:val="en-IN"/>
         </w:rPr>
         <w:t>21</w:t>
@@ -3082,8 +3004,8 @@
           <w:rFonts w:hint="default" w:ascii="Arial" w:hAnsi="Arial" w:cs="Arial"/>
           <w:b/>
           <w:bCs/>
-          <w:sz w:val="18"/>
-          <w:szCs w:val="18"/>
+          <w:sz w:val="20"/>
+          <w:szCs w:val="20"/>
           <w:lang w:val="en-US"/>
         </w:rPr>
         <w:t xml:space="preserve"> - </w:t>
@@ -3093,8 +3015,8 @@
           <w:rFonts w:hint="default" w:ascii="Arial" w:hAnsi="Arial" w:cs="Arial"/>
           <w:b/>
           <w:bCs/>
-          <w:sz w:val="18"/>
-          <w:szCs w:val="18"/>
+          <w:sz w:val="20"/>
+          <w:szCs w:val="20"/>
           <w:lang w:val="en-IN"/>
         </w:rPr>
         <w:t xml:space="preserve">Jan </w:t>
@@ -3104,8 +3026,8 @@
           <w:rFonts w:hint="default" w:ascii="Arial" w:hAnsi="Arial" w:cs="Arial"/>
           <w:b/>
           <w:bCs/>
-          <w:sz w:val="18"/>
-          <w:szCs w:val="18"/>
+          <w:sz w:val="20"/>
+          <w:szCs w:val="20"/>
           <w:lang w:val="en-US"/>
         </w:rPr>
         <w:t>202</w:t>
@@ -3115,8 +3037,8 @@
           <w:rFonts w:hint="default" w:ascii="Arial" w:hAnsi="Arial" w:cs="Arial"/>
           <w:b/>
           <w:bCs/>
-          <w:sz w:val="18"/>
-          <w:szCs w:val="18"/>
+          <w:sz w:val="20"/>
+          <w:szCs w:val="20"/>
           <w:lang w:val="en-IN"/>
         </w:rPr>
         <w:t>2</w:t>
@@ -3126,8 +3048,8 @@
           <w:rFonts w:hint="default" w:ascii="Arial" w:hAnsi="Arial" w:cs="Arial"/>
           <w:b/>
           <w:bCs/>
-          <w:sz w:val="20"/>
-          <w:szCs w:val="20"/>
+          <w:sz w:val="21"/>
+          <w:szCs w:val="21"/>
           <w:lang w:val="en-IN"/>
         </w:rPr>
         <w:t xml:space="preserve">) </w:t>
@@ -3139,11 +3061,50 @@
           <w:bCs w:val="0"/>
           <w:i/>
           <w:iCs/>
-          <w:sz w:val="18"/>
-          <w:szCs w:val="18"/>
-          <w:lang w:val="en-IN"/>
-        </w:rPr>
-        <w:t>Service to government</w:t>
+          <w:sz w:val="20"/>
+          <w:szCs w:val="20"/>
+          <w:lang w:val="en-US"/>
+        </w:rPr>
+        <w:t>Digitization s</w:t>
+      </w:r>
+      <w:r>
+        <w:rPr>
+          <w:rFonts w:hint="default" w:ascii="Arial" w:hAnsi="Arial" w:cs="Arial"/>
+          <w:b w:val="0"/>
+          <w:bCs w:val="0"/>
+          <w:i/>
+          <w:iCs/>
+          <w:sz w:val="20"/>
+          <w:szCs w:val="20"/>
+          <w:lang w:val="en-IN"/>
+        </w:rPr>
+        <w:t>ervice</w:t>
+      </w:r>
+      <w:r>
+        <w:rPr>
+          <w:rFonts w:hint="default" w:ascii="Arial" w:hAnsi="Arial" w:cs="Arial"/>
+          <w:b w:val="0"/>
+          <w:bCs w:val="0"/>
+          <w:i/>
+          <w:iCs/>
+          <w:sz w:val="20"/>
+          <w:szCs w:val="20"/>
+          <w:lang w:val="en-US"/>
+        </w:rPr>
+        <w:t>s</w:t>
+      </w:r>
+      <w:r>
+        <w:rPr>
+          <w:rFonts w:hint="default" w:ascii="Arial" w:hAnsi="Arial" w:cs="Arial"/>
+          <w:b w:val="0"/>
+          <w:bCs w:val="0"/>
+          <w:i/>
+          <w:iCs/>
+          <w:sz w:val="20"/>
+          <w:szCs w:val="20"/>
+          <w:lang w:val="en-IN"/>
+        </w:rPr>
+        <w:t xml:space="preserve"> to government</w:t>
       </w:r>
     </w:p>
     <w:p>
@@ -3153,14 +3114,13 @@
           <w:ilvl w:val="0"/>
           <w:numId w:val="0"/>
         </w:numPr>
-        <w:ind w:left="0" w:leftChars="0" w:firstLine="488" w:firstLineChars="244"/>
-        <w:rPr>
-          <w:rFonts w:hint="default" w:ascii="Arial" w:hAnsi="Arial" w:cs="Arial"/>
-          <w:b/>
-          <w:bCs/>
-          <w:sz w:val="20"/>
-          <w:szCs w:val="20"/>
-          <w:lang w:val="en-US"/>
+        <w:rPr>
+          <w:rFonts w:hint="default" w:ascii="Arial" w:hAnsi="Arial" w:cs="Arial"/>
+          <w:b/>
+          <w:bCs/>
+          <w:sz w:val="20"/>
+          <w:szCs w:val="20"/>
+          <w:lang w:val="en-IN"/>
         </w:rPr>
       </w:pPr>
       <w:r>
@@ -3188,26 +3148,9 @@
     </w:p>
     <w:p>
       <w:pPr>
-        <w:pStyle w:val="13"/>
         <w:numPr>
           <w:ilvl w:val="0"/>
-          <w:numId w:val="0"/>
-        </w:numPr>
-        <w:rPr>
-          <w:rFonts w:hint="default" w:ascii="Arial" w:hAnsi="Arial" w:cs="Arial"/>
-          <w:b/>
-          <w:bCs/>
-          <w:sz w:val="20"/>
-          <w:szCs w:val="20"/>
-          <w:lang w:val="en-IN"/>
-        </w:rPr>
-      </w:pPr>
-    </w:p>
-    <w:p>
-      <w:pPr>
-        <w:numPr>
-          <w:ilvl w:val="0"/>
-          <w:numId w:val="9"/>
+          <w:numId w:val="8"/>
         </w:numPr>
         <w:tabs>
           <w:tab w:val="left" w:pos="840"/>
@@ -3240,7 +3183,7 @@
       <w:pPr>
         <w:numPr>
           <w:ilvl w:val="0"/>
-          <w:numId w:val="7"/>
+          <w:numId w:val="6"/>
         </w:numPr>
         <w:bidi w:val="0"/>
         <w:ind w:left="1260" w:leftChars="0" w:hanging="420" w:firstLineChars="0"/>
@@ -3327,7 +3270,7 @@
       <w:pPr>
         <w:numPr>
           <w:ilvl w:val="0"/>
-          <w:numId w:val="7"/>
+          <w:numId w:val="6"/>
         </w:numPr>
         <w:bidi w:val="0"/>
         <w:ind w:left="1260" w:leftChars="0" w:hanging="420" w:firstLineChars="0"/>
@@ -3351,7 +3294,7 @@
       <w:pPr>
         <w:numPr>
           <w:ilvl w:val="0"/>
-          <w:numId w:val="7"/>
+          <w:numId w:val="6"/>
         </w:numPr>
         <w:bidi w:val="0"/>
         <w:ind w:left="1260" w:leftChars="0" w:hanging="420" w:firstLineChars="0"/>
@@ -3375,7 +3318,7 @@
       <w:pPr>
         <w:numPr>
           <w:ilvl w:val="0"/>
-          <w:numId w:val="7"/>
+          <w:numId w:val="6"/>
         </w:numPr>
         <w:bidi w:val="0"/>
         <w:ind w:left="1260" w:leftChars="0" w:hanging="420" w:firstLineChars="0"/>
@@ -3432,7 +3375,7 @@
       <w:pPr>
         <w:numPr>
           <w:ilvl w:val="0"/>
-          <w:numId w:val="7"/>
+          <w:numId w:val="6"/>
         </w:numPr>
         <w:bidi w:val="0"/>
         <w:ind w:left="1260" w:leftChars="0" w:hanging="420" w:firstLineChars="0"/>
@@ -3472,7 +3415,7 @@
       <w:pPr>
         <w:numPr>
           <w:ilvl w:val="0"/>
-          <w:numId w:val="7"/>
+          <w:numId w:val="6"/>
         </w:numPr>
         <w:bidi w:val="0"/>
         <w:ind w:left="1260" w:leftChars="0" w:hanging="420" w:firstLineChars="0"/>
@@ -3573,56 +3516,6 @@
           <w:rFonts w:hint="default" w:ascii="Arial" w:hAnsi="Arial" w:cs="Arial"/>
           <w:sz w:val="18"/>
           <w:szCs w:val="18"/>
-        </w:rPr>
-        <w:t>.</w:t>
-      </w:r>
-    </w:p>
-    <w:p>
-      <w:pPr>
-        <w:numPr>
-          <w:ilvl w:val="0"/>
-          <w:numId w:val="7"/>
-        </w:numPr>
-        <w:bidi w:val="0"/>
-        <w:ind w:left="1260" w:leftChars="0" w:hanging="420" w:firstLineChars="0"/>
-        <w:rPr>
-          <w:rFonts w:hint="default" w:ascii="Arial" w:hAnsi="Arial" w:cs="Arial"/>
-          <w:sz w:val="18"/>
-          <w:szCs w:val="18"/>
-          <w:lang w:val="en-US"/>
-        </w:rPr>
-      </w:pPr>
-      <w:r>
-        <w:rPr>
-          <w:rFonts w:hint="default" w:ascii="Arial" w:hAnsi="Arial" w:cs="Arial"/>
-          <w:sz w:val="18"/>
-          <w:szCs w:val="18"/>
-        </w:rPr>
-        <w:t>Bug</w:t>
-      </w:r>
-      <w:r>
-        <w:rPr>
-          <w:rFonts w:hint="default" w:ascii="Arial" w:hAnsi="Arial" w:cs="Arial"/>
-          <w:sz w:val="18"/>
-          <w:szCs w:val="18"/>
-          <w:lang w:val="en-US"/>
-        </w:rPr>
-        <w:t xml:space="preserve"> fixing</w:t>
-      </w:r>
-      <w:r>
-        <w:rPr>
-          <w:rFonts w:hint="default" w:ascii="Arial" w:hAnsi="Arial" w:cs="Arial"/>
-          <w:sz w:val="18"/>
-          <w:szCs w:val="18"/>
-        </w:rPr>
-        <w:t xml:space="preserve"> to ensure the project online smoothly</w:t>
-      </w:r>
-      <w:r>
-        <w:rPr>
-          <w:rFonts w:hint="default" w:ascii="Arial" w:hAnsi="Arial" w:cs="Arial"/>
-          <w:sz w:val="18"/>
-          <w:szCs w:val="18"/>
-          <w:lang w:val="en-US"/>
         </w:rPr>
         <w:t>.</w:t>
       </w:r>
@@ -3646,7 +3539,7 @@
         <w:pStyle w:val="13"/>
         <w:numPr>
           <w:ilvl w:val="0"/>
-          <w:numId w:val="8"/>
+          <w:numId w:val="7"/>
         </w:numPr>
         <w:tabs>
           <w:tab w:val="clear" w:pos="420"/>
@@ -3656,18 +3549,18 @@
           <w:rFonts w:hint="default" w:ascii="Arial" w:hAnsi="Arial" w:cs="Arial"/>
           <w:b/>
           <w:bCs/>
-          <w:sz w:val="18"/>
-          <w:szCs w:val="18"/>
-          <w:lang w:val="en-US"/>
-        </w:rPr>
-      </w:pPr>
-      <w:r>
-        <w:rPr>
-          <w:rFonts w:hint="default" w:ascii="Arial" w:hAnsi="Arial" w:cs="Arial"/>
-          <w:b/>
-          <w:bCs/>
-          <w:sz w:val="20"/>
-          <w:szCs w:val="20"/>
+          <w:sz w:val="20"/>
+          <w:szCs w:val="20"/>
+          <w:lang w:val="en-US"/>
+        </w:rPr>
+      </w:pPr>
+      <w:r>
+        <w:rPr>
+          <w:rFonts w:hint="default" w:ascii="Arial" w:hAnsi="Arial" w:cs="Arial"/>
+          <w:b/>
+          <w:bCs/>
+          <w:sz w:val="21"/>
+          <w:szCs w:val="21"/>
           <w:lang w:val="en-IN"/>
         </w:rPr>
         <w:t>Project based for developers</w:t>
@@ -3677,8 +3570,8 @@
           <w:rFonts w:hint="default" w:ascii="Arial" w:hAnsi="Arial" w:cs="Arial"/>
           <w:b/>
           <w:bCs/>
-          <w:sz w:val="20"/>
-          <w:szCs w:val="20"/>
+          <w:sz w:val="21"/>
+          <w:szCs w:val="21"/>
           <w:lang w:val="en-US"/>
         </w:rPr>
         <w:t xml:space="preserve"> </w:t>
@@ -3688,8 +3581,8 @@
           <w:rFonts w:hint="default" w:ascii="Arial" w:hAnsi="Arial" w:cs="Arial"/>
           <w:b/>
           <w:bCs/>
-          <w:sz w:val="20"/>
-          <w:szCs w:val="20"/>
+          <w:sz w:val="21"/>
+          <w:szCs w:val="21"/>
           <w:lang w:val="en-IN"/>
         </w:rPr>
         <w:t>(</w:t>
@@ -3699,8 +3592,8 @@
           <w:rFonts w:hint="default" w:ascii="Arial" w:hAnsi="Arial" w:cs="Arial"/>
           <w:b/>
           <w:bCs/>
-          <w:sz w:val="18"/>
-          <w:szCs w:val="18"/>
+          <w:sz w:val="20"/>
+          <w:szCs w:val="20"/>
           <w:lang w:val="en-IN"/>
         </w:rPr>
         <w:t xml:space="preserve">July </w:t>
@@ -3710,8 +3603,8 @@
           <w:rFonts w:hint="default" w:ascii="Arial" w:hAnsi="Arial" w:cs="Arial"/>
           <w:b/>
           <w:bCs/>
-          <w:sz w:val="18"/>
-          <w:szCs w:val="18"/>
+          <w:sz w:val="20"/>
+          <w:szCs w:val="20"/>
           <w:lang w:val="en-US"/>
         </w:rPr>
         <w:t>20</w:t>
@@ -3721,8 +3614,8 @@
           <w:rFonts w:hint="default" w:ascii="Arial" w:hAnsi="Arial" w:cs="Arial"/>
           <w:b/>
           <w:bCs/>
-          <w:sz w:val="18"/>
-          <w:szCs w:val="18"/>
+          <w:sz w:val="20"/>
+          <w:szCs w:val="20"/>
           <w:lang w:val="en-IN"/>
         </w:rPr>
         <w:t>20</w:t>
@@ -3732,8 +3625,8 @@
           <w:rFonts w:hint="default" w:ascii="Arial" w:hAnsi="Arial" w:cs="Arial"/>
           <w:b/>
           <w:bCs/>
-          <w:sz w:val="18"/>
-          <w:szCs w:val="18"/>
+          <w:sz w:val="20"/>
+          <w:szCs w:val="20"/>
           <w:lang w:val="en-US"/>
         </w:rPr>
         <w:t xml:space="preserve"> - </w:t>
@@ -3743,8 +3636,8 @@
           <w:rFonts w:hint="default" w:ascii="Arial" w:hAnsi="Arial" w:cs="Arial"/>
           <w:b/>
           <w:bCs/>
-          <w:sz w:val="18"/>
-          <w:szCs w:val="18"/>
+          <w:sz w:val="20"/>
+          <w:szCs w:val="20"/>
           <w:lang w:val="en-IN"/>
         </w:rPr>
         <w:t xml:space="preserve">Oct </w:t>
@@ -3754,8 +3647,8 @@
           <w:rFonts w:hint="default" w:ascii="Arial" w:hAnsi="Arial" w:cs="Arial"/>
           <w:b/>
           <w:bCs/>
-          <w:sz w:val="18"/>
-          <w:szCs w:val="18"/>
+          <w:sz w:val="20"/>
+          <w:szCs w:val="20"/>
           <w:lang w:val="en-US"/>
         </w:rPr>
         <w:t>202</w:t>
@@ -3765,8 +3658,8 @@
           <w:rFonts w:hint="default" w:ascii="Arial" w:hAnsi="Arial" w:cs="Arial"/>
           <w:b/>
           <w:bCs/>
-          <w:sz w:val="18"/>
-          <w:szCs w:val="18"/>
+          <w:sz w:val="20"/>
+          <w:szCs w:val="20"/>
           <w:lang w:val="en-IN"/>
         </w:rPr>
         <w:t>1</w:t>
@@ -3776,8 +3669,8 @@
           <w:rFonts w:hint="default" w:ascii="Arial" w:hAnsi="Arial" w:cs="Arial"/>
           <w:b/>
           <w:bCs/>
-          <w:sz w:val="20"/>
-          <w:szCs w:val="20"/>
+          <w:sz w:val="21"/>
+          <w:szCs w:val="21"/>
           <w:lang w:val="en-IN"/>
         </w:rPr>
         <w:t>)</w:t>
@@ -3790,51 +3683,32 @@
           <w:ilvl w:val="0"/>
           <w:numId w:val="0"/>
         </w:numPr>
-        <w:ind w:left="0" w:leftChars="0" w:firstLine="488" w:firstLineChars="244"/>
-        <w:rPr>
-          <w:rFonts w:hint="default" w:ascii="Arial" w:hAnsi="Arial" w:cs="Arial"/>
-          <w:b/>
-          <w:bCs/>
-          <w:sz w:val="20"/>
-          <w:szCs w:val="20"/>
-          <w:lang w:val="en-IN"/>
-        </w:rPr>
-      </w:pPr>
-      <w:r>
-        <w:rPr>
-          <w:rFonts w:hint="default" w:ascii="Arial" w:hAnsi="Arial" w:cs="Arial"/>
-          <w:b/>
-          <w:bCs/>
-          <w:sz w:val="20"/>
-          <w:szCs w:val="20"/>
-          <w:lang w:val="en-IN"/>
-        </w:rPr>
-        <w:t>Role:  Front-end developer</w:t>
-      </w:r>
-    </w:p>
-    <w:p>
-      <w:pPr>
-        <w:pStyle w:val="13"/>
+        <w:rPr>
+          <w:rFonts w:hint="default" w:ascii="Arial" w:hAnsi="Arial" w:cs="Arial"/>
+          <w:b/>
+          <w:bCs/>
+          <w:sz w:val="20"/>
+          <w:szCs w:val="20"/>
+          <w:lang w:val="en-IN"/>
+        </w:rPr>
+      </w:pPr>
+      <w:r>
+        <w:rPr>
+          <w:rFonts w:hint="default" w:ascii="Arial" w:hAnsi="Arial" w:cs="Arial"/>
+          <w:b/>
+          <w:bCs/>
+          <w:sz w:val="20"/>
+          <w:szCs w:val="20"/>
+          <w:lang w:val="en-IN"/>
+        </w:rPr>
+        <w:t>Designation:  Front-end developer</w:t>
+      </w:r>
+    </w:p>
+    <w:p>
+      <w:pPr>
         <w:numPr>
           <w:ilvl w:val="0"/>
-          <w:numId w:val="0"/>
-        </w:numPr>
-        <w:ind w:left="0" w:leftChars="0" w:firstLine="488" w:firstLineChars="244"/>
-        <w:rPr>
-          <w:rFonts w:hint="default" w:ascii="Arial" w:hAnsi="Arial" w:cs="Arial"/>
-          <w:b/>
-          <w:bCs/>
-          <w:sz w:val="20"/>
-          <w:szCs w:val="20"/>
-          <w:lang w:val="en-IN"/>
-        </w:rPr>
-      </w:pPr>
-    </w:p>
-    <w:p>
-      <w:pPr>
-        <w:numPr>
-          <w:ilvl w:val="0"/>
-          <w:numId w:val="9"/>
+          <w:numId w:val="8"/>
         </w:numPr>
         <w:tabs>
           <w:tab w:val="left" w:pos="840"/>
@@ -3867,7 +3741,7 @@
       <w:pPr>
         <w:numPr>
           <w:ilvl w:val="0"/>
-          <w:numId w:val="7"/>
+          <w:numId w:val="6"/>
         </w:numPr>
         <w:bidi w:val="0"/>
         <w:ind w:left="1260" w:leftChars="0" w:hanging="420" w:firstLineChars="0"/>
@@ -3891,7 +3765,7 @@
       <w:pPr>
         <w:numPr>
           <w:ilvl w:val="0"/>
-          <w:numId w:val="7"/>
+          <w:numId w:val="6"/>
         </w:numPr>
         <w:bidi w:val="0"/>
         <w:ind w:left="1260" w:leftChars="0" w:hanging="420" w:firstLineChars="0"/>
@@ -3926,361 +3800,8 @@
           <w:rFonts w:hint="default" w:ascii="Arial" w:hAnsi="Arial" w:cs="Arial"/>
           <w:sz w:val="22"/>
           <w:szCs w:val="22"/>
-        </w:rPr>
-      </w:pPr>
-      <w:r>
-        <w:rPr>
-          <w:rFonts w:hint="default" w:ascii="Arial" w:hAnsi="Arial" w:cs="Arial"/>
-          <w:sz w:val="22"/>
-          <w:szCs w:val="22"/>
           <w:shd w:val="clear" w:color="auto" w:fill="C5D9EE"/>
           <w:lang w:val="en-IN"/>
-        </w:rPr>
-        <w:t xml:space="preserve"> </w:t>
-      </w:r>
-      <w:r>
-        <w:rPr>
-          <w:rFonts w:hint="default" w:cs="Arial"/>
-          <w:sz w:val="22"/>
-          <w:szCs w:val="22"/>
-          <w:shd w:val="clear" w:color="auto" w:fill="C5D9EE"/>
-          <w:lang w:val="en-US"/>
-        </w:rPr>
-        <w:t>CERTIFICATION</w:t>
-      </w:r>
-      <w:r>
-        <w:rPr>
-          <w:rFonts w:hint="default" w:ascii="Arial" w:hAnsi="Arial" w:cs="Arial"/>
-          <w:sz w:val="22"/>
-          <w:szCs w:val="22"/>
-          <w:shd w:val="clear" w:color="auto" w:fill="C5D9EE"/>
-        </w:rPr>
-        <w:t xml:space="preserve">  </w:t>
-      </w:r>
-      <w:r>
-        <w:rPr>
-          <w:rFonts w:hint="default" w:cs="Arial"/>
-          <w:sz w:val="22"/>
-          <w:szCs w:val="22"/>
-          <w:shd w:val="clear" w:color="auto" w:fill="C5D9EE"/>
-          <w:lang w:val="en-US"/>
-        </w:rPr>
-        <w:t xml:space="preserve">       </w:t>
-      </w:r>
-      <w:r>
-        <w:rPr>
-          <w:rFonts w:hint="default" w:ascii="Arial" w:hAnsi="Arial" w:cs="Arial"/>
-          <w:sz w:val="22"/>
-          <w:szCs w:val="22"/>
-          <w:shd w:val="clear" w:color="auto" w:fill="C5D9EE"/>
-        </w:rPr>
-        <w:t xml:space="preserve">                                                                                                           </w:t>
-      </w:r>
-    </w:p>
-    <w:p>
-      <w:pPr>
-        <w:numPr>
-          <w:ilvl w:val="0"/>
-          <w:numId w:val="10"/>
-        </w:numPr>
-        <w:spacing w:line="360" w:lineRule="auto"/>
-        <w:ind w:left="420" w:leftChars="0" w:hanging="420" w:firstLineChars="0"/>
-        <w:rPr>
-          <w:rFonts w:hint="default" w:ascii="Arial" w:hAnsi="Arial" w:cs="Arial"/>
-          <w:sz w:val="18"/>
-          <w:szCs w:val="18"/>
-          <w:lang w:val="en-IN"/>
-        </w:rPr>
-      </w:pPr>
-      <w:r>
-        <w:rPr>
-          <w:rFonts w:hint="default" w:ascii="Arial" w:hAnsi="Arial" w:cs="Arial"/>
-          <w:sz w:val="18"/>
-          <w:szCs w:val="18"/>
-          <w:lang w:val="en-US"/>
-        </w:rPr>
-        <w:t>GNIIT - Web Development - (2019-2022)</w:t>
-      </w:r>
-    </w:p>
-    <w:p>
-      <w:pPr>
-        <w:numPr>
-          <w:ilvl w:val="0"/>
-          <w:numId w:val="10"/>
-        </w:numPr>
-        <w:spacing w:line="360" w:lineRule="auto"/>
-        <w:ind w:left="420" w:leftChars="0" w:hanging="420" w:firstLineChars="0"/>
-        <w:rPr>
-          <w:rFonts w:hint="default" w:ascii="Arial" w:hAnsi="Arial" w:cs="Arial"/>
-          <w:sz w:val="18"/>
-          <w:szCs w:val="18"/>
-          <w:lang w:val="en-IN"/>
-        </w:rPr>
-      </w:pPr>
-      <w:r>
-        <w:rPr>
-          <w:rFonts w:hint="default" w:ascii="Arial" w:hAnsi="Arial"/>
-          <w:sz w:val="18"/>
-          <w:szCs w:val="18"/>
-          <w:lang w:val="en-IN"/>
-        </w:rPr>
-        <w:t xml:space="preserve">Complete Front-End </w:t>
-      </w:r>
-      <w:r>
-        <w:rPr>
-          <w:rFonts w:hint="default" w:ascii="Arial" w:hAnsi="Arial"/>
-          <w:sz w:val="18"/>
-          <w:szCs w:val="18"/>
-          <w:lang w:val="en-US"/>
-        </w:rPr>
-        <w:t xml:space="preserve"> - Udemy (April 2020)</w:t>
-      </w:r>
-    </w:p>
-    <w:p>
-      <w:pPr>
-        <w:numPr>
-          <w:ilvl w:val="0"/>
-          <w:numId w:val="10"/>
-        </w:numPr>
-        <w:spacing w:line="360" w:lineRule="auto"/>
-        <w:ind w:left="420" w:leftChars="0" w:hanging="420" w:firstLineChars="0"/>
-        <w:rPr>
-          <w:rFonts w:hint="default" w:ascii="Arial" w:hAnsi="Arial" w:cs="Arial"/>
-          <w:sz w:val="18"/>
-          <w:szCs w:val="18"/>
-          <w:lang w:val="en-IN"/>
-        </w:rPr>
-      </w:pPr>
-      <w:r>
-        <w:rPr>
-          <w:rFonts w:hint="default" w:ascii="Arial" w:hAnsi="Arial"/>
-          <w:sz w:val="18"/>
-          <w:szCs w:val="18"/>
-          <w:lang w:val="en-IN"/>
-        </w:rPr>
-        <w:t>Advanced JS - JavaScript for QA Engineers and SDETs</w:t>
-      </w:r>
-      <w:r>
-        <w:rPr>
-          <w:rFonts w:hint="default" w:ascii="Arial" w:hAnsi="Arial"/>
-          <w:sz w:val="18"/>
-          <w:szCs w:val="18"/>
-          <w:lang w:val="en-US"/>
-        </w:rPr>
-        <w:t xml:space="preserve"> (July 2020)</w:t>
-      </w:r>
-    </w:p>
-    <w:p>
-      <w:pPr>
-        <w:numPr>
-          <w:ilvl w:val="0"/>
-          <w:numId w:val="10"/>
-        </w:numPr>
-        <w:spacing w:line="360" w:lineRule="auto"/>
-        <w:ind w:left="420" w:leftChars="0" w:hanging="420" w:firstLineChars="0"/>
-        <w:rPr>
-          <w:rFonts w:hint="default" w:ascii="Arial" w:hAnsi="Arial" w:cs="Arial"/>
-          <w:sz w:val="18"/>
-          <w:szCs w:val="18"/>
-          <w:lang w:val="en-IN"/>
-        </w:rPr>
-      </w:pPr>
-      <w:r>
-        <w:rPr>
-          <w:rFonts w:hint="default" w:ascii="Arial" w:hAnsi="Arial"/>
-          <w:sz w:val="18"/>
-          <w:szCs w:val="18"/>
-          <w:lang w:val="en-IN"/>
-        </w:rPr>
-        <w:t>Web Development -</w:t>
-      </w:r>
-      <w:r>
-        <w:rPr>
-          <w:rFonts w:hint="default" w:ascii="Arial" w:hAnsi="Arial"/>
-          <w:sz w:val="18"/>
-          <w:szCs w:val="18"/>
-          <w:lang w:val="en-US"/>
-        </w:rPr>
-        <w:t xml:space="preserve"> with multiple</w:t>
-      </w:r>
-      <w:r>
-        <w:rPr>
-          <w:rFonts w:hint="default" w:ascii="Arial" w:hAnsi="Arial"/>
-          <w:sz w:val="18"/>
-          <w:szCs w:val="18"/>
-          <w:lang w:val="en-IN"/>
-        </w:rPr>
-        <w:t xml:space="preserve"> in 1 Course</w:t>
-      </w:r>
-      <w:r>
-        <w:rPr>
-          <w:rFonts w:hint="default" w:ascii="Arial" w:hAnsi="Arial"/>
-          <w:sz w:val="18"/>
-          <w:szCs w:val="18"/>
-          <w:lang w:val="en-US"/>
-        </w:rPr>
-        <w:t xml:space="preserve"> - (July 2020)</w:t>
-      </w:r>
-    </w:p>
-    <w:p>
-      <w:pPr>
-        <w:numPr>
-          <w:ilvl w:val="0"/>
-          <w:numId w:val="10"/>
-        </w:numPr>
-        <w:spacing w:line="360" w:lineRule="auto"/>
-        <w:ind w:left="420" w:leftChars="0" w:hanging="420" w:firstLineChars="0"/>
-        <w:rPr>
-          <w:rFonts w:hint="default" w:ascii="Arial" w:hAnsi="Arial" w:cs="Arial"/>
-          <w:sz w:val="18"/>
-          <w:szCs w:val="18"/>
-          <w:lang w:val="en-IN"/>
-        </w:rPr>
-      </w:pPr>
-      <w:r>
-        <w:rPr>
-          <w:rFonts w:hint="default" w:ascii="Arial" w:hAnsi="Arial"/>
-          <w:sz w:val="18"/>
-          <w:szCs w:val="18"/>
-          <w:lang w:val="en-IN"/>
-        </w:rPr>
-        <w:t>Awesome - Java Programming</w:t>
-      </w:r>
-      <w:r>
-        <w:rPr>
-          <w:rFonts w:hint="default" w:ascii="Arial" w:hAnsi="Arial"/>
-          <w:sz w:val="18"/>
-          <w:szCs w:val="18"/>
-          <w:lang w:val="en-US"/>
-        </w:rPr>
-        <w:t xml:space="preserve"> (Feb 2021)</w:t>
-      </w:r>
-    </w:p>
-    <w:p>
-      <w:pPr>
-        <w:numPr>
-          <w:ilvl w:val="0"/>
-          <w:numId w:val="10"/>
-        </w:numPr>
-        <w:spacing w:line="360" w:lineRule="auto"/>
-        <w:ind w:left="420" w:leftChars="0" w:hanging="420" w:firstLineChars="0"/>
-        <w:rPr>
-          <w:rFonts w:hint="default" w:ascii="Arial" w:hAnsi="Arial" w:cs="Arial"/>
-          <w:sz w:val="18"/>
-          <w:szCs w:val="18"/>
-          <w:lang w:val="en-IN"/>
-        </w:rPr>
-      </w:pPr>
-      <w:r>
-        <w:rPr>
-          <w:rFonts w:hint="default" w:ascii="Arial" w:hAnsi="Arial"/>
-          <w:sz w:val="18"/>
-          <w:szCs w:val="18"/>
-          <w:lang w:val="en-US"/>
-        </w:rPr>
-        <w:t>ReactJS Complete guide (July 2021)</w:t>
-      </w:r>
-    </w:p>
-    <w:p>
-      <w:pPr>
-        <w:numPr>
-          <w:ilvl w:val="0"/>
-          <w:numId w:val="10"/>
-        </w:numPr>
-        <w:spacing w:line="360" w:lineRule="auto"/>
-        <w:ind w:left="420" w:leftChars="0" w:hanging="420" w:firstLineChars="0"/>
-        <w:rPr>
-          <w:rFonts w:hint="default" w:ascii="Arial" w:hAnsi="Arial" w:cs="Arial"/>
-          <w:sz w:val="18"/>
-          <w:szCs w:val="18"/>
-          <w:lang w:val="en-IN"/>
-        </w:rPr>
-      </w:pPr>
-      <w:r>
-        <w:rPr>
-          <w:rFonts w:hint="default" w:ascii="Arial" w:hAnsi="Arial"/>
-          <w:sz w:val="18"/>
-          <w:szCs w:val="18"/>
-          <w:lang w:val="en-IN"/>
-        </w:rPr>
-        <w:t>React</w:t>
-      </w:r>
-      <w:r>
-        <w:rPr>
-          <w:rFonts w:hint="default" w:ascii="Arial" w:hAnsi="Arial"/>
-          <w:sz w:val="18"/>
-          <w:szCs w:val="18"/>
-          <w:lang w:val="en-US"/>
-        </w:rPr>
-        <w:t xml:space="preserve"> </w:t>
-      </w:r>
-      <w:r>
-        <w:rPr>
-          <w:rFonts w:hint="default" w:ascii="Arial" w:hAnsi="Arial"/>
-          <w:sz w:val="18"/>
-          <w:szCs w:val="18"/>
-          <w:lang w:val="en-IN"/>
-        </w:rPr>
-        <w:t>course</w:t>
-      </w:r>
-      <w:r>
-        <w:rPr>
-          <w:rFonts w:hint="default" w:ascii="Arial" w:hAnsi="Arial"/>
-          <w:sz w:val="18"/>
-          <w:szCs w:val="18"/>
-          <w:lang w:val="en-US"/>
-        </w:rPr>
-        <w:t xml:space="preserve"> - Udemy (Sept 2021)</w:t>
-      </w:r>
-    </w:p>
-    <w:p>
-      <w:pPr>
-        <w:numPr>
-          <w:ilvl w:val="0"/>
-          <w:numId w:val="10"/>
-        </w:numPr>
-        <w:spacing w:line="360" w:lineRule="auto"/>
-        <w:ind w:left="420" w:leftChars="0" w:hanging="420" w:firstLineChars="0"/>
-        <w:rPr>
-          <w:rFonts w:hint="default" w:ascii="Arial" w:hAnsi="Arial" w:cs="Arial"/>
-          <w:sz w:val="18"/>
-          <w:szCs w:val="18"/>
-          <w:lang w:val="en-IN"/>
-        </w:rPr>
-      </w:pPr>
-      <w:r>
-        <w:rPr>
-          <w:rFonts w:hint="default" w:ascii="Arial" w:hAnsi="Arial"/>
-          <w:sz w:val="18"/>
-          <w:szCs w:val="18"/>
-          <w:lang w:val="en-IN"/>
-        </w:rPr>
-        <w:t>Spring Framework with Spring Boot</w:t>
-      </w:r>
-      <w:r>
-        <w:rPr>
-          <w:rFonts w:hint="default" w:ascii="Arial" w:hAnsi="Arial"/>
-          <w:sz w:val="18"/>
-          <w:szCs w:val="18"/>
-          <w:lang w:val="en-US"/>
-        </w:rPr>
-        <w:t xml:space="preserve"> - (Sept 2021)</w:t>
-      </w:r>
-    </w:p>
-    <w:p>
-      <w:pPr>
-        <w:numPr>
-          <w:ilvl w:val="0"/>
-          <w:numId w:val="0"/>
-        </w:numPr>
-        <w:bidi w:val="0"/>
-        <w:rPr>
-          <w:rFonts w:hint="default" w:ascii="Arial" w:hAnsi="Arial" w:cs="Arial"/>
-          <w:b/>
-          <w:bCs/>
-          <w:sz w:val="20"/>
-          <w:szCs w:val="20"/>
-          <w:lang w:val="en-US"/>
         </w:rPr>
       </w:pPr>
     </w:p>
@@ -4306,14 +3827,384 @@
           <w:shd w:val="clear" w:color="auto" w:fill="C5D9EE"/>
           <w:lang w:val="en-IN"/>
         </w:rPr>
-        <w:t xml:space="preserve"> P</w:t>
-      </w:r>
-      <w:r>
-        <w:rPr>
-          <w:rFonts w:hint="default" w:ascii="Arial" w:hAnsi="Arial" w:cs="Arial"/>
+        <w:t xml:space="preserve"> </w:t>
+      </w:r>
+      <w:r>
+        <w:rPr>
+          <w:rFonts w:hint="default" w:cs="Arial"/>
           <w:sz w:val="22"/>
           <w:szCs w:val="22"/>
           <w:shd w:val="clear" w:color="auto" w:fill="C5D9EE"/>
+          <w:lang w:val="en-US"/>
+        </w:rPr>
+        <w:t>CERTIFICATION</w:t>
+      </w:r>
+      <w:r>
+        <w:rPr>
+          <w:rFonts w:hint="default" w:ascii="Arial" w:hAnsi="Arial" w:cs="Arial"/>
+          <w:sz w:val="22"/>
+          <w:szCs w:val="22"/>
+          <w:shd w:val="clear" w:color="auto" w:fill="C5D9EE"/>
+        </w:rPr>
+        <w:t xml:space="preserve">  </w:t>
+      </w:r>
+      <w:r>
+        <w:rPr>
+          <w:rFonts w:hint="default" w:cs="Arial"/>
+          <w:sz w:val="22"/>
+          <w:szCs w:val="22"/>
+          <w:shd w:val="clear" w:color="auto" w:fill="C5D9EE"/>
+          <w:lang w:val="en-US"/>
+        </w:rPr>
+        <w:t xml:space="preserve">       </w:t>
+      </w:r>
+      <w:r>
+        <w:rPr>
+          <w:rFonts w:hint="default" w:ascii="Arial" w:hAnsi="Arial" w:cs="Arial"/>
+          <w:sz w:val="22"/>
+          <w:szCs w:val="22"/>
+          <w:shd w:val="clear" w:color="auto" w:fill="C5D9EE"/>
+        </w:rPr>
+        <w:t xml:space="preserve">                                                                                                           </w:t>
+      </w:r>
+    </w:p>
+    <w:p>
+      <w:pPr>
+        <w:numPr>
+          <w:ilvl w:val="0"/>
+          <w:numId w:val="9"/>
+        </w:numPr>
+        <w:spacing w:line="360" w:lineRule="auto"/>
+        <w:ind w:left="420" w:leftChars="0" w:hanging="420" w:firstLineChars="0"/>
+        <w:rPr>
+          <w:rFonts w:hint="default" w:ascii="Arial" w:hAnsi="Arial" w:cs="Arial"/>
+          <w:sz w:val="18"/>
+          <w:szCs w:val="18"/>
+          <w:lang w:val="en-IN"/>
+        </w:rPr>
+      </w:pPr>
+      <w:r>
+        <w:rPr>
+          <w:rFonts w:hint="default" w:ascii="Arial" w:hAnsi="Arial" w:cs="Arial"/>
+          <w:sz w:val="18"/>
+          <w:szCs w:val="18"/>
+          <w:lang w:val="en-US"/>
+        </w:rPr>
+        <w:t>GNIIT - Web Development - (2019-2022)</w:t>
+      </w:r>
+    </w:p>
+    <w:p>
+      <w:pPr>
+        <w:numPr>
+          <w:ilvl w:val="0"/>
+          <w:numId w:val="9"/>
+        </w:numPr>
+        <w:spacing w:line="360" w:lineRule="auto"/>
+        <w:ind w:left="420" w:leftChars="0" w:hanging="420" w:firstLineChars="0"/>
+        <w:rPr>
+          <w:rFonts w:hint="default" w:ascii="Arial" w:hAnsi="Arial" w:cs="Arial"/>
+          <w:sz w:val="18"/>
+          <w:szCs w:val="18"/>
+          <w:lang w:val="en-IN"/>
+        </w:rPr>
+      </w:pPr>
+      <w:r>
+        <w:rPr>
+          <w:rFonts w:hint="default" w:ascii="Arial" w:hAnsi="Arial"/>
+          <w:sz w:val="18"/>
+          <w:szCs w:val="18"/>
+          <w:lang w:val="en-IN"/>
+        </w:rPr>
+        <w:t xml:space="preserve">Complete Front-End </w:t>
+      </w:r>
+      <w:r>
+        <w:rPr>
+          <w:rFonts w:hint="default" w:ascii="Arial" w:hAnsi="Arial"/>
+          <w:sz w:val="18"/>
+          <w:szCs w:val="18"/>
+          <w:lang w:val="en-US"/>
+        </w:rPr>
+        <w:t xml:space="preserve"> - Udemy (April 2020)</w:t>
+      </w:r>
+    </w:p>
+    <w:p>
+      <w:pPr>
+        <w:numPr>
+          <w:ilvl w:val="0"/>
+          <w:numId w:val="9"/>
+        </w:numPr>
+        <w:spacing w:line="360" w:lineRule="auto"/>
+        <w:ind w:left="420" w:leftChars="0" w:hanging="420" w:firstLineChars="0"/>
+        <w:rPr>
+          <w:rFonts w:hint="default" w:ascii="Arial" w:hAnsi="Arial" w:cs="Arial"/>
+          <w:sz w:val="18"/>
+          <w:szCs w:val="18"/>
+          <w:lang w:val="en-IN"/>
+        </w:rPr>
+      </w:pPr>
+      <w:r>
+        <w:rPr>
+          <w:rFonts w:hint="default" w:ascii="Arial" w:hAnsi="Arial"/>
+          <w:sz w:val="18"/>
+          <w:szCs w:val="18"/>
+          <w:lang w:val="en-IN"/>
+        </w:rPr>
+        <w:t>Advanced JS - JavaScript for QA Engineers and SDETs</w:t>
+      </w:r>
+      <w:r>
+        <w:rPr>
+          <w:rFonts w:hint="default" w:ascii="Arial" w:hAnsi="Arial"/>
+          <w:sz w:val="18"/>
+          <w:szCs w:val="18"/>
+          <w:lang w:val="en-US"/>
+        </w:rPr>
+        <w:t xml:space="preserve"> (July 2020)</w:t>
+      </w:r>
+    </w:p>
+    <w:p>
+      <w:pPr>
+        <w:numPr>
+          <w:ilvl w:val="0"/>
+          <w:numId w:val="9"/>
+        </w:numPr>
+        <w:spacing w:line="360" w:lineRule="auto"/>
+        <w:ind w:left="420" w:leftChars="0" w:hanging="420" w:firstLineChars="0"/>
+        <w:rPr>
+          <w:rFonts w:hint="default" w:ascii="Arial" w:hAnsi="Arial" w:cs="Arial"/>
+          <w:sz w:val="18"/>
+          <w:szCs w:val="18"/>
+          <w:lang w:val="en-IN"/>
+        </w:rPr>
+      </w:pPr>
+      <w:r>
+        <w:rPr>
+          <w:rFonts w:hint="default" w:ascii="Arial" w:hAnsi="Arial"/>
+          <w:sz w:val="18"/>
+          <w:szCs w:val="18"/>
+          <w:lang w:val="en-IN"/>
+        </w:rPr>
+        <w:t>Web Development -</w:t>
+      </w:r>
+      <w:r>
+        <w:rPr>
+          <w:rFonts w:hint="default" w:ascii="Arial" w:hAnsi="Arial"/>
+          <w:sz w:val="18"/>
+          <w:szCs w:val="18"/>
+          <w:lang w:val="en-US"/>
+        </w:rPr>
+        <w:t xml:space="preserve"> with multiple examples</w:t>
+      </w:r>
+      <w:r>
+        <w:rPr>
+          <w:rFonts w:hint="default" w:ascii="Arial" w:hAnsi="Arial"/>
+          <w:sz w:val="18"/>
+          <w:szCs w:val="18"/>
+          <w:lang w:val="en-IN"/>
+        </w:rPr>
+        <w:t xml:space="preserve"> in 1 Course</w:t>
+      </w:r>
+      <w:r>
+        <w:rPr>
+          <w:rFonts w:hint="default" w:ascii="Arial" w:hAnsi="Arial"/>
+          <w:sz w:val="18"/>
+          <w:szCs w:val="18"/>
+          <w:lang w:val="en-US"/>
+        </w:rPr>
+        <w:t xml:space="preserve"> - (July 2020)</w:t>
+      </w:r>
+    </w:p>
+    <w:p>
+      <w:pPr>
+        <w:numPr>
+          <w:ilvl w:val="0"/>
+          <w:numId w:val="9"/>
+        </w:numPr>
+        <w:spacing w:line="360" w:lineRule="auto"/>
+        <w:ind w:left="420" w:leftChars="0" w:hanging="420" w:firstLineChars="0"/>
+        <w:rPr>
+          <w:rFonts w:hint="default" w:ascii="Arial" w:hAnsi="Arial" w:cs="Arial"/>
+          <w:sz w:val="18"/>
+          <w:szCs w:val="18"/>
+          <w:lang w:val="en-IN"/>
+        </w:rPr>
+      </w:pPr>
+      <w:r>
+        <w:rPr>
+          <w:rFonts w:hint="default" w:ascii="Arial" w:hAnsi="Arial"/>
+          <w:sz w:val="18"/>
+          <w:szCs w:val="18"/>
+          <w:lang w:val="en-IN"/>
+        </w:rPr>
+        <w:t>Awesome - Java Programming</w:t>
+      </w:r>
+      <w:r>
+        <w:rPr>
+          <w:rFonts w:hint="default" w:ascii="Arial" w:hAnsi="Arial"/>
+          <w:sz w:val="18"/>
+          <w:szCs w:val="18"/>
+          <w:lang w:val="en-US"/>
+        </w:rPr>
+        <w:t xml:space="preserve"> (Feb 2021)</w:t>
+      </w:r>
+    </w:p>
+    <w:p>
+      <w:pPr>
+        <w:numPr>
+          <w:ilvl w:val="0"/>
+          <w:numId w:val="9"/>
+        </w:numPr>
+        <w:spacing w:line="360" w:lineRule="auto"/>
+        <w:ind w:left="420" w:leftChars="0" w:hanging="420" w:firstLineChars="0"/>
+        <w:rPr>
+          <w:rFonts w:hint="default" w:ascii="Arial" w:hAnsi="Arial" w:cs="Arial"/>
+          <w:sz w:val="18"/>
+          <w:szCs w:val="18"/>
+          <w:lang w:val="en-IN"/>
+        </w:rPr>
+      </w:pPr>
+      <w:r>
+        <w:rPr>
+          <w:rFonts w:hint="default" w:ascii="Arial" w:hAnsi="Arial"/>
+          <w:sz w:val="18"/>
+          <w:szCs w:val="18"/>
+          <w:lang w:val="en-US"/>
+        </w:rPr>
+        <w:t>ReactJS Complete guide (July 2021)</w:t>
+      </w:r>
+    </w:p>
+    <w:p>
+      <w:pPr>
+        <w:numPr>
+          <w:ilvl w:val="0"/>
+          <w:numId w:val="9"/>
+        </w:numPr>
+        <w:spacing w:line="360" w:lineRule="auto"/>
+        <w:ind w:left="420" w:leftChars="0" w:hanging="420" w:firstLineChars="0"/>
+        <w:rPr>
+          <w:rFonts w:hint="default" w:ascii="Arial" w:hAnsi="Arial" w:cs="Arial"/>
+          <w:sz w:val="18"/>
+          <w:szCs w:val="18"/>
+          <w:lang w:val="en-IN"/>
+        </w:rPr>
+      </w:pPr>
+      <w:r>
+        <w:rPr>
+          <w:rFonts w:hint="default" w:ascii="Arial" w:hAnsi="Arial"/>
+          <w:sz w:val="18"/>
+          <w:szCs w:val="18"/>
+          <w:lang w:val="en-IN"/>
+        </w:rPr>
+        <w:t>React</w:t>
+      </w:r>
+      <w:r>
+        <w:rPr>
+          <w:rFonts w:hint="default" w:ascii="Arial" w:hAnsi="Arial"/>
+          <w:sz w:val="18"/>
+          <w:szCs w:val="18"/>
+          <w:lang w:val="en-US"/>
+        </w:rPr>
+        <w:t xml:space="preserve"> </w:t>
+      </w:r>
+      <w:r>
+        <w:rPr>
+          <w:rFonts w:hint="default" w:ascii="Arial" w:hAnsi="Arial"/>
+          <w:sz w:val="18"/>
+          <w:szCs w:val="18"/>
+          <w:lang w:val="en-IN"/>
+        </w:rPr>
+        <w:t>course</w:t>
+      </w:r>
+      <w:r>
+        <w:rPr>
+          <w:rFonts w:hint="default" w:ascii="Arial" w:hAnsi="Arial"/>
+          <w:sz w:val="18"/>
+          <w:szCs w:val="18"/>
+          <w:lang w:val="en-US"/>
+        </w:rPr>
+        <w:t xml:space="preserve"> - Udemy (Sept 2021)</w:t>
+      </w:r>
+    </w:p>
+    <w:p>
+      <w:pPr>
+        <w:numPr>
+          <w:ilvl w:val="0"/>
+          <w:numId w:val="9"/>
+        </w:numPr>
+        <w:spacing w:line="360" w:lineRule="auto"/>
+        <w:ind w:left="420" w:leftChars="0" w:hanging="420" w:firstLineChars="0"/>
+        <w:rPr>
+          <w:rFonts w:hint="default" w:ascii="Arial" w:hAnsi="Arial" w:cs="Arial"/>
+          <w:sz w:val="18"/>
+          <w:szCs w:val="18"/>
+          <w:lang w:val="en-IN"/>
+        </w:rPr>
+      </w:pPr>
+      <w:r>
+        <w:rPr>
+          <w:rFonts w:hint="default" w:ascii="Arial" w:hAnsi="Arial"/>
+          <w:sz w:val="18"/>
+          <w:szCs w:val="18"/>
+          <w:lang w:val="en-IN"/>
+        </w:rPr>
+        <w:t>Spring Framework with Spring Boot</w:t>
+      </w:r>
+      <w:r>
+        <w:rPr>
+          <w:rFonts w:hint="default" w:ascii="Arial" w:hAnsi="Arial"/>
+          <w:sz w:val="18"/>
+          <w:szCs w:val="18"/>
+          <w:lang w:val="en-US"/>
+        </w:rPr>
+        <w:t xml:space="preserve"> - (Sept 2021)</w:t>
+      </w:r>
+    </w:p>
+    <w:p>
+      <w:pPr>
+        <w:numPr>
+          <w:ilvl w:val="0"/>
+          <w:numId w:val="0"/>
+        </w:numPr>
+        <w:bidi w:val="0"/>
+        <w:rPr>
+          <w:rFonts w:hint="default" w:ascii="Arial" w:hAnsi="Arial" w:cs="Arial"/>
+          <w:b/>
+          <w:bCs/>
+          <w:sz w:val="20"/>
+          <w:szCs w:val="20"/>
+          <w:lang w:val="en-US"/>
+        </w:rPr>
+      </w:pPr>
+    </w:p>
+    <w:p>
+      <w:pPr>
+        <w:pStyle w:val="2"/>
+        <w:tabs>
+          <w:tab w:val="left" w:pos="10465"/>
+        </w:tabs>
+        <w:spacing w:before="226" w:line="360" w:lineRule="auto"/>
+        <w:ind w:left="0" w:leftChars="0" w:firstLine="0" w:firstLineChars="0"/>
+        <w:rPr>
+          <w:rFonts w:hint="default" w:ascii="Arial" w:hAnsi="Arial" w:cs="Arial"/>
+          <w:sz w:val="22"/>
+          <w:szCs w:val="22"/>
+        </w:rPr>
+      </w:pPr>
+      <w:r>
+        <w:rPr>
+          <w:rFonts w:hint="default" w:ascii="Arial" w:hAnsi="Arial" w:cs="Arial"/>
+          <w:sz w:val="22"/>
+          <w:szCs w:val="22"/>
+          <w:shd w:val="clear" w:color="auto" w:fill="C5D9EE"/>
+          <w:lang w:val="en-IN"/>
+        </w:rPr>
+        <w:t xml:space="preserve"> P</w:t>
+      </w:r>
+      <w:r>
+        <w:rPr>
+          <w:rFonts w:hint="default" w:ascii="Arial" w:hAnsi="Arial" w:cs="Arial"/>
+          <w:sz w:val="22"/>
+          <w:szCs w:val="22"/>
+          <w:shd w:val="clear" w:color="auto" w:fill="C5D9EE"/>
         </w:rPr>
         <w:t xml:space="preserve">ERSONAL DETAILS                                                                                                             </w:t>
       </w:r>
@@ -4356,6 +4247,146 @@
         </w:rPr>
         <w:t xml:space="preserve"> May 1999 | Single | Indian | Hobbies: Anime , PC Games | Spoken Languages: English, Hindi</w:t>
       </w:r>
+    </w:p>
+    <w:p>
+      <w:pPr>
+        <w:rPr>
+          <w:rFonts w:hint="default" w:ascii="Arial" w:hAnsi="Arial" w:cs="Arial"/>
+          <w:sz w:val="20"/>
+          <w:szCs w:val="20"/>
+          <w:lang w:val="en-IN"/>
+        </w:rPr>
+      </w:pPr>
+    </w:p>
+    <w:p>
+      <w:pPr>
+        <w:rPr>
+          <w:rFonts w:hint="default" w:ascii="Arial" w:hAnsi="Arial" w:cs="Arial"/>
+          <w:sz w:val="20"/>
+          <w:szCs w:val="20"/>
+          <w:lang w:val="en-IN"/>
+        </w:rPr>
+      </w:pPr>
+    </w:p>
+    <w:p>
+      <w:pPr>
+        <w:rPr>
+          <w:rFonts w:hint="default" w:ascii="Arial" w:hAnsi="Arial" w:cs="Arial"/>
+          <w:sz w:val="20"/>
+          <w:szCs w:val="20"/>
+          <w:lang w:val="en-IN"/>
+        </w:rPr>
+      </w:pPr>
+    </w:p>
+    <w:p>
+      <w:pPr>
+        <w:rPr>
+          <w:rFonts w:hint="default" w:ascii="Arial" w:hAnsi="Arial" w:cs="Arial"/>
+          <w:sz w:val="20"/>
+          <w:szCs w:val="20"/>
+          <w:lang w:val="en-IN"/>
+        </w:rPr>
+      </w:pPr>
+    </w:p>
+    <w:p>
+      <w:pPr>
+        <w:rPr>
+          <w:rFonts w:hint="default" w:ascii="Arial" w:hAnsi="Arial" w:cs="Arial"/>
+          <w:sz w:val="20"/>
+          <w:szCs w:val="20"/>
+          <w:lang w:val="en-IN"/>
+        </w:rPr>
+      </w:pPr>
+    </w:p>
+    <w:p>
+      <w:pPr>
+        <w:rPr>
+          <w:rFonts w:hint="default" w:ascii="Arial" w:hAnsi="Arial" w:cs="Arial"/>
+          <w:sz w:val="20"/>
+          <w:szCs w:val="20"/>
+          <w:lang w:val="en-IN"/>
+        </w:rPr>
+      </w:pPr>
+    </w:p>
+    <w:p>
+      <w:pPr>
+        <w:rPr>
+          <w:rFonts w:hint="default" w:ascii="Arial" w:hAnsi="Arial" w:cs="Arial"/>
+          <w:sz w:val="20"/>
+          <w:szCs w:val="20"/>
+          <w:lang w:val="en-IN"/>
+        </w:rPr>
+      </w:pPr>
+    </w:p>
+    <w:p>
+      <w:pPr>
+        <w:rPr>
+          <w:rFonts w:hint="default" w:ascii="Arial" w:hAnsi="Arial" w:cs="Arial"/>
+          <w:sz w:val="20"/>
+          <w:szCs w:val="20"/>
+          <w:lang w:val="en-IN"/>
+        </w:rPr>
+      </w:pPr>
+    </w:p>
+    <w:p>
+      <w:pPr>
+        <w:rPr>
+          <w:rFonts w:hint="default" w:ascii="Arial" w:hAnsi="Arial" w:cs="Arial"/>
+          <w:sz w:val="20"/>
+          <w:szCs w:val="20"/>
+          <w:lang w:val="en-IN"/>
+        </w:rPr>
+      </w:pPr>
+    </w:p>
+    <w:p>
+      <w:pPr>
+        <w:rPr>
+          <w:rFonts w:hint="default" w:ascii="Arial" w:hAnsi="Arial" w:cs="Arial"/>
+          <w:sz w:val="20"/>
+          <w:szCs w:val="20"/>
+          <w:lang w:val="en-IN"/>
+        </w:rPr>
+      </w:pPr>
+    </w:p>
+    <w:p>
+      <w:pPr>
+        <w:rPr>
+          <w:rFonts w:hint="default" w:ascii="Arial" w:hAnsi="Arial" w:cs="Arial"/>
+          <w:sz w:val="20"/>
+          <w:szCs w:val="20"/>
+          <w:lang w:val="en-IN"/>
+        </w:rPr>
+      </w:pPr>
+    </w:p>
+    <w:p>
+      <w:pPr>
+        <w:rPr>
+          <w:rFonts w:hint="default" w:ascii="Arial" w:hAnsi="Arial" w:cs="Arial"/>
+          <w:sz w:val="20"/>
+          <w:szCs w:val="20"/>
+          <w:lang w:val="en-IN"/>
+        </w:rPr>
+      </w:pPr>
+    </w:p>
+    <w:p>
+      <w:pPr>
+        <w:rPr>
+          <w:rFonts w:hint="default" w:ascii="Arial" w:hAnsi="Arial" w:cs="Arial"/>
+          <w:sz w:val="20"/>
+          <w:szCs w:val="20"/>
+          <w:lang w:val="en-IN"/>
+        </w:rPr>
+      </w:pPr>
+    </w:p>
+    <w:p>
+      <w:pPr>
+        <w:rPr>
+          <w:rFonts w:hint="default" w:ascii="Arial" w:hAnsi="Arial" w:cs="Arial"/>
+          <w:sz w:val="20"/>
+          <w:szCs w:val="20"/>
+          <w:lang w:val="en-IN"/>
+        </w:rPr>
+      </w:pPr>
     </w:p>
     <w:p>
       <w:pPr>
@@ -5337,26 +5368,6 @@
       </w:pPr>
     </w:lvl>
   </w:abstractNum>
-  <w:abstractNum w:abstractNumId="9">
-    <w:nsid w:val="5851708F"/>
-    <w:multiLevelType w:val="singleLevel"/>
-    <w:tmpl w:val="5851708F"/>
-    <w:lvl w:ilvl="0" w:tentative="0">
-      <w:start w:val="1"/>
-      <w:numFmt w:val="bullet"/>
-      <w:lvlText w:val=""/>
-      <w:lvlJc w:val="left"/>
-      <w:pPr>
-        <w:tabs>
-          <w:tab w:val="left" w:pos="840"/>
-        </w:tabs>
-        <w:ind w:left="840" w:leftChars="0" w:hanging="420" w:firstLineChars="0"/>
-      </w:pPr>
-      <w:rPr>
-        <w:rFonts w:hint="default" w:ascii="Wingdings" w:hAnsi="Wingdings"/>
-      </w:rPr>
-    </w:lvl>
-  </w:abstractNum>
   <w:num w:numId="1">
     <w:abstractNumId w:val="2"/>
   </w:num>
@@ -5367,24 +5378,21 @@
     <w:abstractNumId w:val="8"/>
   </w:num>
   <w:num w:numId="4">
-    <w:abstractNumId w:val="9"/>
+    <w:abstractNumId w:val="6"/>
   </w:num>
   <w:num w:numId="5">
-    <w:abstractNumId w:val="6"/>
+    <w:abstractNumId w:val="5"/>
   </w:num>
   <w:num w:numId="6">
-    <w:abstractNumId w:val="5"/>
+    <w:abstractNumId w:val="4"/>
   </w:num>
   <w:num w:numId="7">
-    <w:abstractNumId w:val="4"/>
+    <w:abstractNumId w:val="3"/>
   </w:num>
   <w:num w:numId="8">
-    <w:abstractNumId w:val="3"/>
+    <w:abstractNumId w:val="0"/>
   </w:num>
   <w:num w:numId="9">
-    <w:abstractNumId w:val="0"/>
-  </w:num>
-  <w:num w:numId="10">
     <w:abstractNumId w:val="1"/>
   </w:num>
 </w:numbering>

</xml_diff>